<commit_message>
support row level table background color
</commit_message>
<xml_diff>
--- a/OUT_from_XHTML.docx
+++ b/OUT_from_XHTML.docx
@@ -1,61 +1,223 @@
 
 <file path=word/document.xml><?xml version="1.0" encoding="utf-8"?>
-<w:document xmlns:w="http://schemas.openxmlformats.org/wordprocessingml/2006/main" xmlns:w15="http://schemas.microsoft.com/office/word/2012/wordml" xmlns:w14="http://schemas.microsoft.com/office/word/2010/wordml" xmlns:r="http://schemas.openxmlformats.org/officeDocument/2006/relationships" xmlns:a="http://schemas.openxmlformats.org/drawingml/2006/main" xmlns:a14="http://schemas.microsoft.com/office/drawing/2010/main" xmlns:wp="http://schemas.openxmlformats.org/drawingml/2006/wordprocessingDrawing" xmlns:wp14="http://schemas.microsoft.com/office/word/2010/wordprocessingDrawing" xmlns:m="http://schemas.openxmlformats.org/officeDocument/2006/math" xmlns:mc="http://schemas.openxmlformats.org/markup-compatibility/2006" xmlns:sl="http://schemas.openxmlformats.org/schemaLibrary/2006/main" xmlns:wne="http://schemas.microsoft.com/office/word/2006/wordml" xmlns:c="http://schemas.openxmlformats.org/drawingml/2006/chart" xmlns:cdr="http://schemas.openxmlformats.org/drawingml/2006/chartDrawing" xmlns:c14="http://schemas.microsoft.com/office/drawing/2007/8/2/chart" xmlns:dgm="http://schemas.openxmlformats.org/drawingml/2006/diagram" xmlns:pic="http://schemas.openxmlformats.org/drawingml/2006/picture" xmlns:xdr="http://schemas.openxmlformats.org/drawingml/2006/spreadsheetDrawing" xmlns:dsp="http://schemas.microsoft.com/office/drawing/2008/diagram" xmlns:xvml="urn:schemas-microsoft-com:office:excel" xmlns:o="urn:schemas-microsoft-com:office:office" xmlns:v="urn:schemas-microsoft-com:vml" xmlns:w10="urn:schemas-microsoft-com:office:word" xmlns:pvml="urn:schemas-microsoft-com:office:powerpoint" xmlns:cppr="http://schemas.microsoft.com/office/2006/coverPageProps" xmlns:odx="http://opendope.org/xpaths" xmlns:odc="http://opendope.org/conditions" xmlns:odq="http://opendope.org/questions" xmlns:oda="http://opendope.org/answers" xmlns:odi="http://opendope.org/components" xmlns:odgm="http://opendope.org/SmartArt/DataHierarchy" xmlns:b="http://schemas.openxmlformats.org/officeDocument/2006/bibliography" xmlns:msink="http://schemas.microsoft.com/ink/2010/main" xmlns:cdr14="http://schemas.microsoft.com/office/drawing/2010/chartDrawing" xmlns:c15="http://schemas.microsoft.com/office/drawing/2012/chart" xmlns:cs="http://schemas.microsoft.com/office/drawing/2012/chartStyle" xmlns:ns38="http://www.w3.org/1998/Math/MathML" xmlns:ns39="http://www.w3.org/2003/InkML" xmlns:a13cmd="http://schemas.microsoft.com/office/drawing/2013/main/command" xmlns:cx="http://schemas.microsoft.com/office/drawing/2014/chartex" xmlns:c16="http://schemas.microsoft.com/office/drawing/2014/chart" xmlns:dgm1611="http://schemas.microsoft.com/office/drawing/2016/11/diagram" xmlns:c173="http://schemas.microsoft.com/office/drawing/2017/03/chart" xmlns:am3d="http://schemas.microsoft.com/office/drawing/2017/model3d" xmlns:an18="http://schemas.microsoft.com/office/drawing/2018/animation" xmlns:anam3d="http://schemas.microsoft.com/office/drawing/2018/animation/model3d" xmlns:iact="http://schemas.microsoft.com/office/powerpoint/2014/inkAction" xmlns:thm15="http://schemas.microsoft.com/office/thememl/2012/main" xmlns:wps="http://schemas.microsoft.com/office/word/2010/wordprocessingShape" xmlns:wpc="http://schemas.microsoft.com/office/word/2010/wordprocessingCanvas" xmlns:wpg="http://schemas.microsoft.com/office/word/2010/wordprocessingGroup" xmlns:w16se="http://schemas.microsoft.com/office/word/2015/wordml/symex" xmlns:w16cid="http://schemas.microsoft.com/office/word/2016/wordml/cid" xmlns:wetp="http://schemas.microsoft.com/office/webextensions/taskpanes/2010/11" xmlns:we="http://schemas.microsoft.com/office/webextensions/webextension/2010/11" xmlns:comp="http://schemas.openxmlformats.org/drawingml/2006/compatibility" xmlns:lc="http://schemas.openxmlformats.org/drawingml/2006/lockedCanvas" xmlns:dgm14="http://schemas.microsoft.com/office/drawing/2010/diagram" xmlns:a15="http://schemas.microsoft.com/office/drawing/2012/main" xmlns:pic14="http://schemas.microsoft.com/office/drawing/2010/picture" xmlns:c16ac="http://schemas.microsoft.com/office/drawing/2014/chart/ac" xmlns:a16="http://schemas.microsoft.com/office/drawing/2014/main" xmlns:a1611="http://schemas.microsoft.com/office/drawing/2016/11/main" xmlns:dgm1612="http://schemas.microsoft.com/office/drawing/2016/12/diagram" xmlns:a16svg="http://schemas.microsoft.com/office/drawing/2016/SVG/main" xmlns:adec="http://schemas.microsoft.com/office/drawing/2017/decorative" xmlns:a18hc="http://schemas.microsoft.com/office/drawing/2018/hyperlinkcolor" xmlns:wp15="http://schemas.microsoft.com/office/word/2012/wordprocessingDrawing" xmlns:w16cex="http://schemas.microsoft.com/office/word/2018/wordml/cex" xmlns:w16sdtdh="http://schemas.microsoft.com/office/word/2020/wordml/sdtdatahash" xmlns:w16="http://schemas.microsoft.com/office/word/2018/wordml" mc:Ignorable="w14 w15 w16se w16cid w16 w16cex w16sdtdh wp14">
+<w:document xmlns:w="http://schemas.openxmlformats.org/wordprocessingml/2006/main" xmlns:w14="http://schemas.microsoft.com/office/word/2010/wordml" xmlns:r="http://schemas.openxmlformats.org/officeDocument/2006/relationships" xmlns:a="http://schemas.openxmlformats.org/drawingml/2006/main" xmlns:a14="http://schemas.microsoft.com/office/drawing/2010/main" xmlns:w15="http://schemas.microsoft.com/office/word/2012/wordml" xmlns:m="http://schemas.openxmlformats.org/officeDocument/2006/math" xmlns:wp="http://schemas.openxmlformats.org/drawingml/2006/wordprocessingDrawing" xmlns:wp14="http://schemas.microsoft.com/office/word/2010/wordprocessingDrawing" xmlns:mc="http://schemas.openxmlformats.org/markup-compatibility/2006" xmlns:sl="http://schemas.openxmlformats.org/schemaLibrary/2006/main" xmlns:wne="http://schemas.microsoft.com/office/word/2006/wordml" xmlns:cdr="http://schemas.openxmlformats.org/drawingml/2006/chartDrawing" xmlns:c="http://schemas.openxmlformats.org/drawingml/2006/chart" xmlns:c14="http://schemas.microsoft.com/office/drawing/2007/8/2/chart" xmlns:dgm="http://schemas.openxmlformats.org/drawingml/2006/diagram" xmlns:pic="http://schemas.openxmlformats.org/drawingml/2006/picture" xmlns:xdr="http://schemas.openxmlformats.org/drawingml/2006/spreadsheetDrawing" xmlns:dsp="http://schemas.microsoft.com/office/drawing/2008/diagram" xmlns:xvml="urn:schemas-microsoft-com:office:excel" xmlns:o="urn:schemas-microsoft-com:office:office" xmlns:v="urn:schemas-microsoft-com:vml" xmlns:w10="urn:schemas-microsoft-com:office:word" xmlns:pvml="urn:schemas-microsoft-com:office:powerpoint" xmlns:cppr="http://schemas.microsoft.com/office/2006/coverPageProps" xmlns:odx="http://opendope.org/xpaths" xmlns:odc="http://opendope.org/conditions" xmlns:odq="http://opendope.org/questions" xmlns:oda="http://opendope.org/answers" xmlns:odi="http://opendope.org/components" xmlns:odgm="http://opendope.org/SmartArt/DataHierarchy" xmlns:b="http://schemas.openxmlformats.org/officeDocument/2006/bibliography" xmlns:msink="http://schemas.microsoft.com/ink/2010/main" xmlns:cdr14="http://schemas.microsoft.com/office/drawing/2010/chartDrawing" xmlns:c15="http://schemas.microsoft.com/office/drawing/2012/chart" xmlns:cs="http://schemas.microsoft.com/office/drawing/2012/chartStyle" xmlns:ns38="http://www.w3.org/1998/Math/MathML" xmlns:ns39="http://www.w3.org/2003/InkML" xmlns:a13cmd="http://schemas.microsoft.com/office/drawing/2013/main/command" xmlns:cx="http://schemas.microsoft.com/office/drawing/2014/chartex" xmlns:c16="http://schemas.microsoft.com/office/drawing/2014/chart" xmlns:dgm1611="http://schemas.microsoft.com/office/drawing/2016/11/diagram" xmlns:c173="http://schemas.microsoft.com/office/drawing/2017/03/chart" xmlns:am3d="http://schemas.microsoft.com/office/drawing/2017/model3d" xmlns:an18="http://schemas.microsoft.com/office/drawing/2018/animation" xmlns:anam3d="http://schemas.microsoft.com/office/drawing/2018/animation/model3d" xmlns:iact="http://schemas.microsoft.com/office/powerpoint/2014/inkAction" xmlns:thm15="http://schemas.microsoft.com/office/thememl/2012/main" xmlns:wps="http://schemas.microsoft.com/office/word/2010/wordprocessingShape" xmlns:wpc="http://schemas.microsoft.com/office/word/2010/wordprocessingCanvas" xmlns:wpg="http://schemas.microsoft.com/office/word/2010/wordprocessingGroup" xmlns:w16se="http://schemas.microsoft.com/office/word/2015/wordml/symex" xmlns:w16cid="http://schemas.microsoft.com/office/word/2016/wordml/cid" xmlns:wetp="http://schemas.microsoft.com/office/webextensions/taskpanes/2010/11" xmlns:we="http://schemas.microsoft.com/office/webextensions/webextension/2010/11" xmlns:comp="http://schemas.openxmlformats.org/drawingml/2006/compatibility" xmlns:lc="http://schemas.openxmlformats.org/drawingml/2006/lockedCanvas" xmlns:dgm14="http://schemas.microsoft.com/office/drawing/2010/diagram" xmlns:a15="http://schemas.microsoft.com/office/drawing/2012/main" xmlns:pic14="http://schemas.microsoft.com/office/drawing/2010/picture" xmlns:c16ac="http://schemas.microsoft.com/office/drawing/2014/chart/ac" xmlns:a16="http://schemas.microsoft.com/office/drawing/2014/main" xmlns:a1611="http://schemas.microsoft.com/office/drawing/2016/11/main" xmlns:dgm1612="http://schemas.microsoft.com/office/drawing/2016/12/diagram" xmlns:a16svg="http://schemas.microsoft.com/office/drawing/2016/SVG/main" xmlns:adec="http://schemas.microsoft.com/office/drawing/2017/decorative" xmlns:a18hc="http://schemas.microsoft.com/office/drawing/2018/hyperlinkcolor" xmlns:wp15="http://schemas.microsoft.com/office/word/2012/wordprocessingDrawing" xmlns:w16cex="http://schemas.microsoft.com/office/word/2018/wordml/cex" xmlns:w16sdtdh="http://schemas.microsoft.com/office/word/2020/wordml/sdtdatahash" xmlns:w16="http://schemas.microsoft.com/office/word/2018/wordml" mc:Ignorable="w14 w15 w16se w16cid w16 w16cex w16sdtdh wp14">
   <w:body>
     <!-- Modified by docx4j 11.4.9 (Apache licensed) using REFERENCE JAXB in Oracle Java 11 on Windows 10 -->
-    <w:p>
-      <w:pPr>
-        <w:ind w:left="120"/>
-      </w:pPr>
-      <w:bookmarkStart w:name="tinymce" w:id="0"/>
-    </w:p>
-    <w:p>
-      <w:pPr>
-        <w:ind w:left="120"/>
-      </w:pPr>
-      <w:r>
-        <w:t>This is heading</w:t>
-      </w:r>
-    </w:p>
-    <w:p>
-      <w:pPr>
-        <w:ind w:left="120"/>
-      </w:pPr>
-      <w:r>
-        <w:t>here is a table:</w:t>
-      </w:r>
-    </w:p>
     <w:tbl>
       <w:tblPr>
         <w:tblW w:w="0" w:type="auto"/>
         <w:tblCellSpacing w:w="0" w:type="auto"/>
         <w:tblInd w:w="115" w:type="dxa"/>
         <w:tblBorders>
-          <w:top w:val="double" w:color="e03e2d" w:sz="3"/>
-          <w:left w:val="double" w:color="e03e2d" w:sz="3"/>
-          <w:bottom w:val="double" w:color="e03e2d" w:sz="3"/>
-          <w:right w:val="double" w:color="e03e2d" w:sz="3"/>
+          <w:top w:val="inset" w:color="000000" w:sz="8"/>
+          <w:left w:val="inset" w:color="000000" w:sz="8"/>
+          <w:bottom w:val="inset" w:color="000000" w:sz="8"/>
+          <w:right w:val="inset" w:color="000000" w:sz="8"/>
           <w:insideH w:val="none"/>
           <w:insideV w:val="none"/>
         </w:tblBorders>
       </w:tblPr>
       <w:tblGrid>
-        <w:gridCol w:w="1361"/>
-        <w:gridCol w:w="1361"/>
-        <w:gridCol w:w="1361"/>
+        <w:gridCol w:w="2307"/>
+        <w:gridCol w:w="2308"/>
+        <w:gridCol w:w="2308"/>
       </w:tblGrid>
       <w:tr>
         <w:trPr>
-          <w:trHeight w:val="630" w:hRule="atLeast"/>
+          <w:trHeight w:val="1065" w:hRule="atLeast"/>
         </w:trPr>
         <w:tc>
           <w:tcPr>
-            <w:tcW w:w="1361" w:type="dxa"/>
+            <w:tcW w:w="2307" w:type="dxa"/>
             <w:tcBorders>
-              <w:top w:val="outset" w:color="e03e2d" w:sz="8"/>
-              <w:left w:val="outset" w:color="e03e2d" w:sz="8"/>
-              <w:bottom w:val="outset" w:color="e03e2d" w:sz="8"/>
-              <w:right w:val="outset" w:color="e03e2d" w:sz="8"/>
+              <w:top w:val="outset" w:color="000000" w:sz="8"/>
+              <w:left w:val="outset" w:color="000000" w:sz="8"/>
+              <w:bottom w:val="outset" w:color="000000" w:sz="8"/>
+              <w:right w:val="outset" w:color="000000" w:sz="8"/>
+            </w:tcBorders>
+            <w:shd w:fill="fbeeb8"/>
+            <w:tcMar>
+              <w:top w:w="15" w:type="dxa"/>
+              <w:left w:w="15" w:type="dxa"/>
+              <w:bottom w:w="15" w:type="dxa"/>
+              <w:right w:w="15" w:type="dxa"/>
+            </w:tcMar>
+            <w:vAlign w:val="center"/>
+          </w:tcPr>
+          <w:p>
+            <w:pPr>
+              <w:spacing w:before="0" w:after="0"/>
+              <w:ind w:left="0"/>
+              <w:jc w:val="left"/>
+            </w:pPr>
+            <w:r>
+              <w:br/>
+            </w:r>
+          </w:p>
+        </w:tc>
+        <w:tc>
+          <w:tcPr>
+            <w:tcW w:w="2308" w:type="dxa"/>
+            <w:tcBorders>
+              <w:top w:val="outset" w:color="000000" w:sz="8"/>
+              <w:left w:val="outset" w:color="000000" w:sz="8"/>
+              <w:bottom w:val="outset" w:color="000000" w:sz="8"/>
+              <w:right w:val="outset" w:color="000000" w:sz="8"/>
+            </w:tcBorders>
+            <w:shd w:fill="169179"/>
+            <w:tcMar>
+              <w:top w:w="15" w:type="dxa"/>
+              <w:left w:w="15" w:type="dxa"/>
+              <w:bottom w:w="15" w:type="dxa"/>
+              <w:right w:w="15" w:type="dxa"/>
+            </w:tcMar>
+            <w:vAlign w:val="center"/>
+          </w:tcPr>
+          <w:p>
+            <w:pPr>
+              <w:spacing w:before="0" w:after="0"/>
+              <w:ind w:left="0"/>
+              <w:jc w:val="left"/>
+            </w:pPr>
+            <w:r>
+              <w:br/>
+            </w:r>
+          </w:p>
+        </w:tc>
+        <w:tc>
+          <w:tcPr>
+            <w:tcW w:w="2308" w:type="dxa"/>
+            <w:tcBorders>
+              <w:top w:val="outset" w:color="000000" w:sz="8"/>
+              <w:left w:val="outset" w:color="000000" w:sz="8"/>
+              <w:bottom w:val="outset" w:color="000000" w:sz="8"/>
+              <w:right w:val="outset" w:color="000000" w:sz="8"/>
+            </w:tcBorders>
+            <w:shd w:fill="fbeeb8"/>
+            <w:tcMar>
+              <w:top w:w="15" w:type="dxa"/>
+              <w:left w:w="15" w:type="dxa"/>
+              <w:bottom w:w="15" w:type="dxa"/>
+              <w:right w:w="15" w:type="dxa"/>
+            </w:tcMar>
+            <w:vAlign w:val="center"/>
+          </w:tcPr>
+          <w:p>
+            <w:pPr>
+              <w:spacing w:before="0" w:after="0"/>
+              <w:ind w:left="0"/>
+              <w:jc w:val="left"/>
+            </w:pPr>
+            <w:r>
+              <w:br/>
+            </w:r>
+          </w:p>
+        </w:tc>
+      </w:tr>
+      <w:tr>
+        <w:trPr>
+          <w:trHeight w:val="960" w:hRule="atLeast"/>
+        </w:trPr>
+        <w:tc>
+          <w:tcPr>
+            <w:tcW w:w="2307" w:type="dxa"/>
+            <w:tcBorders>
+              <w:top w:val="outset" w:color="000000" w:sz="8"/>
+              <w:left w:val="outset" w:color="000000" w:sz="8"/>
+              <w:bottom w:val="outset" w:color="000000" w:sz="8"/>
+              <w:right w:val="outset" w:color="000000" w:sz="8"/>
+            </w:tcBorders>
+            <w:shd w:fill="f8cac6"/>
+            <w:tcMar>
+              <w:top w:w="15" w:type="dxa"/>
+              <w:left w:w="15" w:type="dxa"/>
+              <w:bottom w:w="15" w:type="dxa"/>
+              <w:right w:w="15" w:type="dxa"/>
+            </w:tcMar>
+            <w:vAlign w:val="center"/>
+          </w:tcPr>
+          <w:p>
+            <w:pPr>
+              <w:spacing w:before="0" w:after="0"/>
+              <w:ind w:left="0"/>
+              <w:jc w:val="left"/>
+            </w:pPr>
+            <w:r>
+              <w:br/>
+            </w:r>
+          </w:p>
+        </w:tc>
+        <w:tc>
+          <w:tcPr>
+            <w:tcW w:w="2308" w:type="dxa"/>
+            <w:tcBorders>
+              <w:top w:val="outset" w:color="000000" w:sz="8"/>
+              <w:left w:val="outset" w:color="000000" w:sz="8"/>
+              <w:bottom w:val="outset" w:color="000000" w:sz="8"/>
+              <w:right w:val="outset" w:color="000000" w:sz="8"/>
+            </w:tcBorders>
+            <w:shd w:fill="f8cac6"/>
+            <w:tcMar>
+              <w:top w:w="15" w:type="dxa"/>
+              <w:left w:w="15" w:type="dxa"/>
+              <w:bottom w:w="15" w:type="dxa"/>
+              <w:right w:w="15" w:type="dxa"/>
+            </w:tcMar>
+            <w:vAlign w:val="center"/>
+          </w:tcPr>
+          <w:p>
+            <w:pPr>
+              <w:spacing w:before="0" w:after="0"/>
+              <w:ind w:left="0"/>
+              <w:jc w:val="left"/>
+            </w:pPr>
+            <w:r>
+              <w:br/>
+            </w:r>
+          </w:p>
+        </w:tc>
+        <w:tc>
+          <w:tcPr>
+            <w:tcW w:w="2308" w:type="dxa"/>
+            <w:tcBorders>
+              <w:top w:val="outset" w:color="000000" w:sz="8"/>
+              <w:left w:val="outset" w:color="000000" w:sz="8"/>
+              <w:bottom w:val="outset" w:color="000000" w:sz="8"/>
+              <w:right w:val="outset" w:color="000000" w:sz="8"/>
+            </w:tcBorders>
+            <w:shd w:fill="b96ad9"/>
+            <w:tcMar>
+              <w:top w:w="15" w:type="dxa"/>
+              <w:left w:w="15" w:type="dxa"/>
+              <w:bottom w:w="15" w:type="dxa"/>
+              <w:right w:w="15" w:type="dxa"/>
+            </w:tcMar>
+            <w:vAlign w:val="center"/>
+          </w:tcPr>
+          <w:p>
+            <w:pPr>
+              <w:spacing w:before="0" w:after="0"/>
+              <w:ind w:left="0"/>
+              <w:jc w:val="left"/>
+            </w:pPr>
+            <w:r>
+              <w:br/>
+            </w:r>
+          </w:p>
+        </w:tc>
+      </w:tr>
+      <w:tr>
+        <w:trPr>
+          <w:trHeight w:val="870" w:hRule="atLeast"/>
+        </w:trPr>
+        <w:tc>
+          <w:tcPr>
+            <w:tcW w:w="2307" w:type="dxa"/>
+            <w:tcBorders>
+              <w:top w:val="outset" w:color="000000" w:sz="8"/>
+              <w:left w:val="outset" w:color="000000" w:sz="8"/>
+              <w:bottom w:val="outset" w:color="000000" w:sz="8"/>
+              <w:right w:val="outset" w:color="000000" w:sz="8"/>
             </w:tcBorders>
             <w:shd w:fill="eccafa"/>
             <w:tcMar>
@@ -73,25 +235,47 @@
               <w:jc w:val="left"/>
             </w:pPr>
             <w:r>
-              <w:rPr>
-                <w:rFonts w:ascii="serif" w:hAnsi="serif" w:eastAsia="serif" w:cs="serif"/>
-                <w:b w:val="false"/>
-                <w:i w:val="false"/>
-                <w:color w:val="f1c40f"/>
-                <w:sz w:val="22"/>
-              </w:rPr>
-              <w:t>1</w:t>
+              <w:br/>
             </w:r>
           </w:p>
         </w:tc>
         <w:tc>
           <w:tcPr>
-            <w:tcW w:w="1361" w:type="dxa"/>
+            <w:tcW w:w="2308" w:type="dxa"/>
             <w:tcBorders>
-              <w:top w:val="outset" w:color="e03e2d" w:sz="8"/>
-              <w:left w:val="outset" w:color="e03e2d" w:sz="8"/>
-              <w:bottom w:val="outset" w:color="e03e2d" w:sz="8"/>
-              <w:right w:val="outset" w:color="e03e2d" w:sz="8"/>
+              <w:top w:val="outset" w:color="000000" w:sz="8"/>
+              <w:left w:val="outset" w:color="000000" w:sz="8"/>
+              <w:bottom w:val="outset" w:color="000000" w:sz="8"/>
+              <w:right w:val="outset" w:color="000000" w:sz="8"/>
+            </w:tcBorders>
+            <w:shd w:fill="e03e2d"/>
+            <w:tcMar>
+              <w:top w:w="15" w:type="dxa"/>
+              <w:left w:w="15" w:type="dxa"/>
+              <w:bottom w:w="15" w:type="dxa"/>
+              <w:right w:w="15" w:type="dxa"/>
+            </w:tcMar>
+            <w:vAlign w:val="center"/>
+          </w:tcPr>
+          <w:p>
+            <w:pPr>
+              <w:spacing w:before="0" w:after="0"/>
+              <w:ind w:left="0"/>
+              <w:jc w:val="left"/>
+            </w:pPr>
+            <w:r>
+              <w:br/>
+            </w:r>
+          </w:p>
+        </w:tc>
+        <w:tc>
+          <w:tcPr>
+            <w:tcW w:w="2308" w:type="dxa"/>
+            <w:tcBorders>
+              <w:top w:val="outset" w:color="000000" w:sz="8"/>
+              <w:left w:val="outset" w:color="000000" w:sz="8"/>
+              <w:bottom w:val="outset" w:color="000000" w:sz="8"/>
+              <w:right w:val="outset" w:color="000000" w:sz="8"/>
             </w:tcBorders>
             <w:shd w:fill="eccafa"/>
             <w:tcMar>
@@ -109,27 +293,25 @@
               <w:jc w:val="left"/>
             </w:pPr>
             <w:r>
-              <w:rPr>
-                <w:rFonts w:ascii="serif" w:hAnsi="serif" w:eastAsia="serif" w:cs="serif"/>
-                <w:b w:val="false"/>
-                <w:i w:val="false"/>
-                <w:color w:val="236fa1"/>
-                <w:sz w:val="22"/>
-              </w:rPr>
-              <w:t>2</w:t>
+              <w:br/>
             </w:r>
           </w:p>
         </w:tc>
+      </w:tr>
+      <w:tr>
+        <w:trPr>
+          <w:trHeight w:val="855" w:hRule="atLeast"/>
+        </w:trPr>
         <w:tc>
           <w:tcPr>
-            <w:tcW w:w="1361" w:type="dxa"/>
+            <w:tcW w:w="2307" w:type="dxa"/>
             <w:tcBorders>
-              <w:top w:val="outset" w:color="e03e2d" w:sz="8"/>
-              <w:left w:val="outset" w:color="e03e2d" w:sz="8"/>
-              <w:bottom w:val="outset" w:color="e03e2d" w:sz="8"/>
-              <w:right w:val="outset" w:color="e03e2d" w:sz="8"/>
+              <w:top w:val="outset" w:color="000000" w:sz="8"/>
+              <w:left w:val="outset" w:color="000000" w:sz="8"/>
+              <w:bottom w:val="outset" w:color="000000" w:sz="8"/>
+              <w:right w:val="outset" w:color="000000" w:sz="8"/>
             </w:tcBorders>
-            <w:shd w:fill="eccafa"/>
+            <w:shd w:fill="bfedd2"/>
             <w:tcMar>
               <w:top w:w="15" w:type="dxa"/>
               <w:left w:w="15" w:type="dxa"/>
@@ -145,32 +327,20 @@
               <w:jc w:val="left"/>
             </w:pPr>
             <w:r>
-              <w:rPr>
-                <w:rFonts w:ascii="serif" w:hAnsi="serif" w:eastAsia="serif" w:cs="serif"/>
-                <w:b w:val="false"/>
-                <w:i w:val="false"/>
-                <w:color w:val="e03e2d"/>
-                <w:sz w:val="22"/>
-              </w:rPr>
-              <w:t>3</w:t>
+              <w:br/>
             </w:r>
           </w:p>
         </w:tc>
-      </w:tr>
-      <w:tr>
-        <w:trPr>
-          <w:trHeight w:val="705" w:hRule="atLeast"/>
-        </w:trPr>
         <w:tc>
           <w:tcPr>
-            <w:tcW w:w="1361" w:type="dxa"/>
+            <w:tcW w:w="2308" w:type="dxa"/>
             <w:tcBorders>
-              <w:top w:val="outset" w:color="e03e2d" w:sz="8"/>
-              <w:left w:val="outset" w:color="e03e2d" w:sz="8"/>
-              <w:bottom w:val="outset" w:color="e03e2d" w:sz="8"/>
-              <w:right w:val="outset" w:color="e03e2d" w:sz="8"/>
+              <w:top w:val="outset" w:color="000000" w:sz="8"/>
+              <w:left w:val="outset" w:color="000000" w:sz="8"/>
+              <w:bottom w:val="outset" w:color="000000" w:sz="8"/>
+              <w:right w:val="outset" w:color="000000" w:sz="8"/>
             </w:tcBorders>
-            <w:shd w:fill="843fa1"/>
+            <w:shd w:fill="bfedd2"/>
             <w:tcMar>
               <w:top w:w="15" w:type="dxa"/>
               <w:left w:w="15" w:type="dxa"/>
@@ -186,69 +356,20 @@
               <w:jc w:val="left"/>
             </w:pPr>
             <w:r>
-              <w:rPr>
-                <w:rFonts w:ascii="serif" w:hAnsi="serif" w:eastAsia="serif" w:cs="serif"/>
-                <w:b w:val="false"/>
-                <w:i w:val="false"/>
-                <w:color w:val="000000"/>
-                <w:sz w:val="22"/>
-              </w:rPr>
-              <w:t xml:space="preserve">4 </w:t>
+              <w:br/>
             </w:r>
           </w:p>
         </w:tc>
         <w:tc>
           <w:tcPr>
-            <w:tcW w:w="0" w:type="auto"/>
-            <w:gridSpan w:val="2"/>
+            <w:tcW w:w="2308" w:type="dxa"/>
             <w:tcBorders>
-              <w:top w:val="outset" w:color="e03e2d" w:sz="8"/>
-              <w:left w:val="outset" w:color="e03e2d" w:sz="8"/>
-              <w:bottom w:val="outset" w:color="e03e2d" w:sz="8"/>
-              <w:right w:val="outset" w:color="e03e2d" w:sz="8"/>
+              <w:top w:val="outset" w:color="000000" w:sz="8"/>
+              <w:left w:val="outset" w:color="000000" w:sz="8"/>
+              <w:bottom w:val="outset" w:color="000000" w:sz="8"/>
+              <w:right w:val="outset" w:color="000000" w:sz="8"/>
             </w:tcBorders>
             <w:shd w:fill="bfedd2"/>
-            <w:tcMar>
-              <w:top w:w="15" w:type="dxa"/>
-              <w:left w:w="15" w:type="dxa"/>
-              <w:bottom w:w="15" w:type="dxa"/>
-              <w:right w:w="15" w:type="dxa"/>
-            </w:tcMar>
-            <w:vAlign w:val="center"/>
-          </w:tcPr>
-          <w:p>
-            <w:pPr>
-              <w:spacing w:before="0" w:after="0"/>
-              <w:ind w:left="0"/>
-              <w:jc w:val="center"/>
-            </w:pPr>
-            <w:r>
-              <w:rPr>
-                <w:rFonts w:ascii="serif" w:hAnsi="serif" w:eastAsia="serif" w:cs="serif"/>
-                <w:b w:val="false"/>
-                <w:i w:val="false"/>
-                <w:color w:val="000000"/>
-                <w:sz w:val="22"/>
-              </w:rPr>
-              <w:t xml:space="preserve"> 5 </w:t>
-            </w:r>
-          </w:p>
-        </w:tc>
-      </w:tr>
-      <w:tr>
-        <w:trPr>
-          <w:trHeight w:val="765" w:hRule="atLeast"/>
-        </w:trPr>
-        <w:tc>
-          <w:tcPr>
-            <w:tcW w:w="1361" w:type="dxa"/>
-            <w:tcBorders>
-              <w:top w:val="outset" w:color="e03e2d" w:sz="8"/>
-              <w:left w:val="outset" w:color="e03e2d" w:sz="8"/>
-              <w:bottom w:val="outset" w:color="e03e2d" w:sz="8"/>
-              <w:right w:val="outset" w:color="e03e2d" w:sz="8"/>
-            </w:tcBorders>
-            <w:shd w:fill="843fa1"/>
             <w:tcMar>
               <w:top w:w="15" w:type="dxa"/>
               <w:left w:w="15" w:type="dxa"/>
@@ -264,92 +385,12 @@
               <w:jc w:val="left"/>
             </w:pPr>
             <w:r>
-              <w:rPr>
-                <w:rFonts w:ascii="serif" w:hAnsi="serif" w:eastAsia="serif" w:cs="serif"/>
-                <w:b w:val="false"/>
-                <w:i w:val="false"/>
-                <w:color w:val="000000"/>
-                <w:sz w:val="22"/>
-              </w:rPr>
-              <w:t xml:space="preserve">6 </w:t>
-            </w:r>
-          </w:p>
-        </w:tc>
-        <w:tc>
-          <w:tcPr>
-            <w:tcW w:w="1361" w:type="dxa"/>
-            <w:tcBorders>
-              <w:top w:val="outset" w:color="e03e2d" w:sz="8"/>
-              <w:left w:val="outset" w:color="e03e2d" w:sz="8"/>
-              <w:bottom w:val="outset" w:color="e03e2d" w:sz="8"/>
-              <w:right w:val="outset" w:color="e03e2d" w:sz="8"/>
-            </w:tcBorders>
-            <w:shd w:fill="843fa1"/>
-            <w:tcMar>
-              <w:top w:w="15" w:type="dxa"/>
-              <w:left w:w="15" w:type="dxa"/>
-              <w:bottom w:w="15" w:type="dxa"/>
-              <w:right w:w="15" w:type="dxa"/>
-            </w:tcMar>
-            <w:vAlign w:val="center"/>
-          </w:tcPr>
-          <w:p>
-            <w:pPr>
-              <w:spacing w:before="0" w:after="0"/>
-              <w:ind w:left="0"/>
-              <w:jc w:val="left"/>
-            </w:pPr>
-            <w:r>
-              <w:rPr>
-                <w:rFonts w:ascii="serif" w:hAnsi="serif" w:eastAsia="serif" w:cs="serif"/>
-                <w:b w:val="false"/>
-                <w:i w:val="false"/>
-                <w:color w:val="000000"/>
-                <w:sz w:val="22"/>
-              </w:rPr>
-              <w:t xml:space="preserve">7 </w:t>
-            </w:r>
-          </w:p>
-        </w:tc>
-        <w:tc>
-          <w:tcPr>
-            <w:tcW w:w="1361" w:type="dxa"/>
-            <w:tcBorders>
-              <w:top w:val="outset" w:color="e03e2d" w:sz="8"/>
-              <w:left w:val="outset" w:color="e03e2d" w:sz="8"/>
-              <w:bottom w:val="outset" w:color="e03e2d" w:sz="8"/>
-              <w:right w:val="outset" w:color="e03e2d" w:sz="8"/>
-            </w:tcBorders>
-            <w:shd w:fill="843fa1"/>
-            <w:tcMar>
-              <w:top w:w="15" w:type="dxa"/>
-              <w:left w:w="15" w:type="dxa"/>
-              <w:bottom w:w="15" w:type="dxa"/>
-              <w:right w:w="15" w:type="dxa"/>
-            </w:tcMar>
-            <w:vAlign w:val="center"/>
-          </w:tcPr>
-          <w:p>
-            <w:pPr>
-              <w:spacing w:before="0" w:after="0"/>
-              <w:ind w:left="0"/>
-              <w:jc w:val="left"/>
-            </w:pPr>
-            <w:r>
-              <w:rPr>
-                <w:rFonts w:ascii="serif" w:hAnsi="serif" w:eastAsia="serif" w:cs="serif"/>
-                <w:b w:val="false"/>
-                <w:i w:val="false"/>
-                <w:color w:val="000000"/>
-                <w:sz w:val="22"/>
-              </w:rPr>
-              <w:t xml:space="preserve">8 </w:t>
+              <w:br/>
             </w:r>
           </w:p>
         </w:tc>
       </w:tr>
     </w:tbl>
-    <w:bookmarkEnd w:id="0"/>
     <w:sectPr>
       <w:pgSz w:w="11906" w:h="16838"/>
       <w:pgMar w:top="1440" w:right="1800" w:bottom="1440" w:left="1800" w:header="851" w:footer="992" w:gutter="0"/>
@@ -361,7 +402,7 @@
 </file>
 
 <file path=word/numbering.xml><?xml version="1.0" encoding="utf-8"?>
-<w:numbering xmlns:w="http://schemas.openxmlformats.org/wordprocessingml/2006/main" xmlns:w15="http://schemas.microsoft.com/office/word/2012/wordml" xmlns:w14="http://schemas.microsoft.com/office/word/2010/wordml" xmlns:r="http://schemas.openxmlformats.org/officeDocument/2006/relationships" xmlns:a="http://schemas.openxmlformats.org/drawingml/2006/main" xmlns:a14="http://schemas.microsoft.com/office/drawing/2010/main" xmlns:wp="http://schemas.openxmlformats.org/drawingml/2006/wordprocessingDrawing" xmlns:wp14="http://schemas.microsoft.com/office/word/2010/wordprocessingDrawing" xmlns:m="http://schemas.openxmlformats.org/officeDocument/2006/math" xmlns:mc="http://schemas.openxmlformats.org/markup-compatibility/2006" xmlns:sl="http://schemas.openxmlformats.org/schemaLibrary/2006/main" xmlns:wne="http://schemas.microsoft.com/office/word/2006/wordml" xmlns:c="http://schemas.openxmlformats.org/drawingml/2006/chart" xmlns:cdr="http://schemas.openxmlformats.org/drawingml/2006/chartDrawing" xmlns:c14="http://schemas.microsoft.com/office/drawing/2007/8/2/chart" xmlns:dgm="http://schemas.openxmlformats.org/drawingml/2006/diagram" xmlns:pic="http://schemas.openxmlformats.org/drawingml/2006/picture" xmlns:xdr="http://schemas.openxmlformats.org/drawingml/2006/spreadsheetDrawing" xmlns:dsp="http://schemas.microsoft.com/office/drawing/2008/diagram" xmlns:xvml="urn:schemas-microsoft-com:office:excel" xmlns:o="urn:schemas-microsoft-com:office:office" xmlns:v="urn:schemas-microsoft-com:vml" xmlns:w10="urn:schemas-microsoft-com:office:word" xmlns:pvml="urn:schemas-microsoft-com:office:powerpoint" xmlns:cppr="http://schemas.microsoft.com/office/2006/coverPageProps" xmlns:odx="http://opendope.org/xpaths" xmlns:odc="http://opendope.org/conditions" xmlns:odq="http://opendope.org/questions" xmlns:oda="http://opendope.org/answers" xmlns:odi="http://opendope.org/components" xmlns:odgm="http://opendope.org/SmartArt/DataHierarchy" xmlns:b="http://schemas.openxmlformats.org/officeDocument/2006/bibliography" xmlns:msink="http://schemas.microsoft.com/ink/2010/main" xmlns:cdr14="http://schemas.microsoft.com/office/drawing/2010/chartDrawing" xmlns:c15="http://schemas.microsoft.com/office/drawing/2012/chart" xmlns:cs="http://schemas.microsoft.com/office/drawing/2012/chartStyle" xmlns:ns38="http://www.w3.org/1998/Math/MathML" xmlns:ns39="http://www.w3.org/2003/InkML" xmlns:a13cmd="http://schemas.microsoft.com/office/drawing/2013/main/command" xmlns:cx="http://schemas.microsoft.com/office/drawing/2014/chartex" xmlns:c16="http://schemas.microsoft.com/office/drawing/2014/chart" xmlns:dgm1611="http://schemas.microsoft.com/office/drawing/2016/11/diagram" xmlns:c173="http://schemas.microsoft.com/office/drawing/2017/03/chart" xmlns:am3d="http://schemas.microsoft.com/office/drawing/2017/model3d" xmlns:an18="http://schemas.microsoft.com/office/drawing/2018/animation" xmlns:anam3d="http://schemas.microsoft.com/office/drawing/2018/animation/model3d" xmlns:iact="http://schemas.microsoft.com/office/powerpoint/2014/inkAction" xmlns:thm15="http://schemas.microsoft.com/office/thememl/2012/main" xmlns:wps="http://schemas.microsoft.com/office/word/2010/wordprocessingShape" xmlns:wpc="http://schemas.microsoft.com/office/word/2010/wordprocessingCanvas" xmlns:wpg="http://schemas.microsoft.com/office/word/2010/wordprocessingGroup" xmlns:w16se="http://schemas.microsoft.com/office/word/2015/wordml/symex" xmlns:w16cid="http://schemas.microsoft.com/office/word/2016/wordml/cid" xmlns:wetp="http://schemas.microsoft.com/office/webextensions/taskpanes/2010/11" xmlns:we="http://schemas.microsoft.com/office/webextensions/webextension/2010/11" xmlns:comp="http://schemas.openxmlformats.org/drawingml/2006/compatibility" xmlns:lc="http://schemas.openxmlformats.org/drawingml/2006/lockedCanvas" xmlns:dgm14="http://schemas.microsoft.com/office/drawing/2010/diagram" xmlns:a15="http://schemas.microsoft.com/office/drawing/2012/main" xmlns:pic14="http://schemas.microsoft.com/office/drawing/2010/picture" xmlns:c16ac="http://schemas.microsoft.com/office/drawing/2014/chart/ac" xmlns:a16="http://schemas.microsoft.com/office/drawing/2014/main" xmlns:a1611="http://schemas.microsoft.com/office/drawing/2016/11/main" xmlns:dgm1612="http://schemas.microsoft.com/office/drawing/2016/12/diagram" xmlns:a16svg="http://schemas.microsoft.com/office/drawing/2016/SVG/main" xmlns:adec="http://schemas.microsoft.com/office/drawing/2017/decorative" xmlns:a18hc="http://schemas.microsoft.com/office/drawing/2018/hyperlinkcolor" xmlns:wp15="http://schemas.microsoft.com/office/word/2012/wordprocessingDrawing">
+<w:numbering xmlns:w="http://schemas.openxmlformats.org/wordprocessingml/2006/main" xmlns:w14="http://schemas.microsoft.com/office/word/2010/wordml" xmlns:r="http://schemas.openxmlformats.org/officeDocument/2006/relationships" xmlns:a="http://schemas.openxmlformats.org/drawingml/2006/main" xmlns:a14="http://schemas.microsoft.com/office/drawing/2010/main" xmlns:w15="http://schemas.microsoft.com/office/word/2012/wordml" xmlns:m="http://schemas.openxmlformats.org/officeDocument/2006/math" xmlns:wp="http://schemas.openxmlformats.org/drawingml/2006/wordprocessingDrawing" xmlns:wp14="http://schemas.microsoft.com/office/word/2010/wordprocessingDrawing" xmlns:mc="http://schemas.openxmlformats.org/markup-compatibility/2006" xmlns:sl="http://schemas.openxmlformats.org/schemaLibrary/2006/main" xmlns:wne="http://schemas.microsoft.com/office/word/2006/wordml" xmlns:cdr="http://schemas.openxmlformats.org/drawingml/2006/chartDrawing" xmlns:c="http://schemas.openxmlformats.org/drawingml/2006/chart" xmlns:c14="http://schemas.microsoft.com/office/drawing/2007/8/2/chart" xmlns:dgm="http://schemas.openxmlformats.org/drawingml/2006/diagram" xmlns:pic="http://schemas.openxmlformats.org/drawingml/2006/picture" xmlns:xdr="http://schemas.openxmlformats.org/drawingml/2006/spreadsheetDrawing" xmlns:dsp="http://schemas.microsoft.com/office/drawing/2008/diagram" xmlns:xvml="urn:schemas-microsoft-com:office:excel" xmlns:o="urn:schemas-microsoft-com:office:office" xmlns:v="urn:schemas-microsoft-com:vml" xmlns:w10="urn:schemas-microsoft-com:office:word" xmlns:pvml="urn:schemas-microsoft-com:office:powerpoint" xmlns:cppr="http://schemas.microsoft.com/office/2006/coverPageProps" xmlns:odx="http://opendope.org/xpaths" xmlns:odc="http://opendope.org/conditions" xmlns:odq="http://opendope.org/questions" xmlns:oda="http://opendope.org/answers" xmlns:odi="http://opendope.org/components" xmlns:odgm="http://opendope.org/SmartArt/DataHierarchy" xmlns:b="http://schemas.openxmlformats.org/officeDocument/2006/bibliography" xmlns:msink="http://schemas.microsoft.com/ink/2010/main" xmlns:cdr14="http://schemas.microsoft.com/office/drawing/2010/chartDrawing" xmlns:c15="http://schemas.microsoft.com/office/drawing/2012/chart" xmlns:cs="http://schemas.microsoft.com/office/drawing/2012/chartStyle" xmlns:ns38="http://www.w3.org/1998/Math/MathML" xmlns:ns39="http://www.w3.org/2003/InkML" xmlns:a13cmd="http://schemas.microsoft.com/office/drawing/2013/main/command" xmlns:cx="http://schemas.microsoft.com/office/drawing/2014/chartex" xmlns:c16="http://schemas.microsoft.com/office/drawing/2014/chart" xmlns:dgm1611="http://schemas.microsoft.com/office/drawing/2016/11/diagram" xmlns:c173="http://schemas.microsoft.com/office/drawing/2017/03/chart" xmlns:am3d="http://schemas.microsoft.com/office/drawing/2017/model3d" xmlns:an18="http://schemas.microsoft.com/office/drawing/2018/animation" xmlns:anam3d="http://schemas.microsoft.com/office/drawing/2018/animation/model3d" xmlns:iact="http://schemas.microsoft.com/office/powerpoint/2014/inkAction" xmlns:thm15="http://schemas.microsoft.com/office/thememl/2012/main" xmlns:wps="http://schemas.microsoft.com/office/word/2010/wordprocessingShape" xmlns:wpc="http://schemas.microsoft.com/office/word/2010/wordprocessingCanvas" xmlns:wpg="http://schemas.microsoft.com/office/word/2010/wordprocessingGroup" xmlns:w16se="http://schemas.microsoft.com/office/word/2015/wordml/symex" xmlns:w16cid="http://schemas.microsoft.com/office/word/2016/wordml/cid" xmlns:wetp="http://schemas.microsoft.com/office/webextensions/taskpanes/2010/11" xmlns:we="http://schemas.microsoft.com/office/webextensions/webextension/2010/11" xmlns:comp="http://schemas.openxmlformats.org/drawingml/2006/compatibility" xmlns:lc="http://schemas.openxmlformats.org/drawingml/2006/lockedCanvas" xmlns:dgm14="http://schemas.microsoft.com/office/drawing/2010/diagram" xmlns:a15="http://schemas.microsoft.com/office/drawing/2012/main" xmlns:pic14="http://schemas.microsoft.com/office/drawing/2010/picture" xmlns:c16ac="http://schemas.microsoft.com/office/drawing/2014/chart/ac" xmlns:a16="http://schemas.microsoft.com/office/drawing/2014/main" xmlns:a1611="http://schemas.microsoft.com/office/drawing/2016/11/main" xmlns:dgm1612="http://schemas.microsoft.com/office/drawing/2016/12/diagram" xmlns:a16svg="http://schemas.microsoft.com/office/drawing/2016/SVG/main" xmlns:adec="http://schemas.microsoft.com/office/drawing/2017/decorative" xmlns:a18hc="http://schemas.microsoft.com/office/drawing/2018/hyperlinkcolor" xmlns:wp15="http://schemas.microsoft.com/office/word/2012/wordprocessingDrawing">
   <w:abstractNum w:abstractNumId="0">
     <w:nsid w:val="16892FB7"/>
     <w:multiLevelType w:val="hybridMultilevel"/>
@@ -571,7 +612,7 @@
 </file>
 
 <file path=word/styles.xml><?xml version="1.0" encoding="utf-8"?>
-<w:styles xmlns:w="http://schemas.openxmlformats.org/wordprocessingml/2006/main" xmlns:w15="http://schemas.microsoft.com/office/word/2012/wordml" xmlns:w14="http://schemas.microsoft.com/office/word/2010/wordml" xmlns:r="http://schemas.openxmlformats.org/officeDocument/2006/relationships" xmlns:a="http://schemas.openxmlformats.org/drawingml/2006/main" xmlns:a14="http://schemas.microsoft.com/office/drawing/2010/main" xmlns:wp="http://schemas.openxmlformats.org/drawingml/2006/wordprocessingDrawing" xmlns:wp14="http://schemas.microsoft.com/office/word/2010/wordprocessingDrawing" xmlns:m="http://schemas.openxmlformats.org/officeDocument/2006/math" xmlns:mc="http://schemas.openxmlformats.org/markup-compatibility/2006" xmlns:sl="http://schemas.openxmlformats.org/schemaLibrary/2006/main" xmlns:wne="http://schemas.microsoft.com/office/word/2006/wordml" xmlns:c="http://schemas.openxmlformats.org/drawingml/2006/chart" xmlns:cdr="http://schemas.openxmlformats.org/drawingml/2006/chartDrawing" xmlns:c14="http://schemas.microsoft.com/office/drawing/2007/8/2/chart" xmlns:dgm="http://schemas.openxmlformats.org/drawingml/2006/diagram" xmlns:pic="http://schemas.openxmlformats.org/drawingml/2006/picture" xmlns:xdr="http://schemas.openxmlformats.org/drawingml/2006/spreadsheetDrawing" xmlns:dsp="http://schemas.microsoft.com/office/drawing/2008/diagram" xmlns:xvml="urn:schemas-microsoft-com:office:excel" xmlns:o="urn:schemas-microsoft-com:office:office" xmlns:v="urn:schemas-microsoft-com:vml" xmlns:w10="urn:schemas-microsoft-com:office:word" xmlns:pvml="urn:schemas-microsoft-com:office:powerpoint" xmlns:cppr="http://schemas.microsoft.com/office/2006/coverPageProps" xmlns:odx="http://opendope.org/xpaths" xmlns:odc="http://opendope.org/conditions" xmlns:odq="http://opendope.org/questions" xmlns:oda="http://opendope.org/answers" xmlns:odi="http://opendope.org/components" xmlns:odgm="http://opendope.org/SmartArt/DataHierarchy" xmlns:b="http://schemas.openxmlformats.org/officeDocument/2006/bibliography" xmlns:msink="http://schemas.microsoft.com/ink/2010/main" xmlns:cdr14="http://schemas.microsoft.com/office/drawing/2010/chartDrawing" xmlns:c15="http://schemas.microsoft.com/office/drawing/2012/chart" xmlns:cs="http://schemas.microsoft.com/office/drawing/2012/chartStyle" xmlns:ns38="http://www.w3.org/1998/Math/MathML" xmlns:ns39="http://www.w3.org/2003/InkML" xmlns:a13cmd="http://schemas.microsoft.com/office/drawing/2013/main/command" xmlns:cx="http://schemas.microsoft.com/office/drawing/2014/chartex" xmlns:c16="http://schemas.microsoft.com/office/drawing/2014/chart" xmlns:dgm1611="http://schemas.microsoft.com/office/drawing/2016/11/diagram" xmlns:c173="http://schemas.microsoft.com/office/drawing/2017/03/chart" xmlns:am3d="http://schemas.microsoft.com/office/drawing/2017/model3d" xmlns:an18="http://schemas.microsoft.com/office/drawing/2018/animation" xmlns:anam3d="http://schemas.microsoft.com/office/drawing/2018/animation/model3d" xmlns:iact="http://schemas.microsoft.com/office/powerpoint/2014/inkAction" xmlns:thm15="http://schemas.microsoft.com/office/thememl/2012/main" xmlns:wps="http://schemas.microsoft.com/office/word/2010/wordprocessingShape" xmlns:wpc="http://schemas.microsoft.com/office/word/2010/wordprocessingCanvas" xmlns:wpg="http://schemas.microsoft.com/office/word/2010/wordprocessingGroup" xmlns:w16se="http://schemas.microsoft.com/office/word/2015/wordml/symex" xmlns:w16cid="http://schemas.microsoft.com/office/word/2016/wordml/cid" xmlns:wetp="http://schemas.microsoft.com/office/webextensions/taskpanes/2010/11" xmlns:we="http://schemas.microsoft.com/office/webextensions/webextension/2010/11" xmlns:comp="http://schemas.openxmlformats.org/drawingml/2006/compatibility" xmlns:lc="http://schemas.openxmlformats.org/drawingml/2006/lockedCanvas" xmlns:dgm14="http://schemas.microsoft.com/office/drawing/2010/diagram" xmlns:a15="http://schemas.microsoft.com/office/drawing/2012/main" xmlns:pic14="http://schemas.microsoft.com/office/drawing/2010/picture" xmlns:c16ac="http://schemas.microsoft.com/office/drawing/2014/chart/ac" xmlns:a16="http://schemas.microsoft.com/office/drawing/2014/main" xmlns:a1611="http://schemas.microsoft.com/office/drawing/2016/11/main" xmlns:dgm1612="http://schemas.microsoft.com/office/drawing/2016/12/diagram" xmlns:a16svg="http://schemas.microsoft.com/office/drawing/2016/SVG/main" xmlns:adec="http://schemas.microsoft.com/office/drawing/2017/decorative" xmlns:a18hc="http://schemas.microsoft.com/office/drawing/2018/hyperlinkcolor" xmlns:wp15="http://schemas.microsoft.com/office/word/2012/wordprocessingDrawing" xmlns:w16cex="http://schemas.microsoft.com/office/word/2018/wordml/cex" xmlns:w16sdtdh="http://schemas.microsoft.com/office/word/2020/wordml/sdtdatahash" xmlns:w16="http://schemas.microsoft.com/office/word/2018/wordml" mc:Ignorable="w14 w15 w16se w16cid w16 w16cex w16sdtdh">
+<w:styles xmlns:w="http://schemas.openxmlformats.org/wordprocessingml/2006/main" xmlns:w14="http://schemas.microsoft.com/office/word/2010/wordml" xmlns:r="http://schemas.openxmlformats.org/officeDocument/2006/relationships" xmlns:a="http://schemas.openxmlformats.org/drawingml/2006/main" xmlns:a14="http://schemas.microsoft.com/office/drawing/2010/main" xmlns:w15="http://schemas.microsoft.com/office/word/2012/wordml" xmlns:m="http://schemas.openxmlformats.org/officeDocument/2006/math" xmlns:wp="http://schemas.openxmlformats.org/drawingml/2006/wordprocessingDrawing" xmlns:wp14="http://schemas.microsoft.com/office/word/2010/wordprocessingDrawing" xmlns:mc="http://schemas.openxmlformats.org/markup-compatibility/2006" xmlns:sl="http://schemas.openxmlformats.org/schemaLibrary/2006/main" xmlns:wne="http://schemas.microsoft.com/office/word/2006/wordml" xmlns:cdr="http://schemas.openxmlformats.org/drawingml/2006/chartDrawing" xmlns:c="http://schemas.openxmlformats.org/drawingml/2006/chart" xmlns:c14="http://schemas.microsoft.com/office/drawing/2007/8/2/chart" xmlns:dgm="http://schemas.openxmlformats.org/drawingml/2006/diagram" xmlns:pic="http://schemas.openxmlformats.org/drawingml/2006/picture" xmlns:xdr="http://schemas.openxmlformats.org/drawingml/2006/spreadsheetDrawing" xmlns:dsp="http://schemas.microsoft.com/office/drawing/2008/diagram" xmlns:xvml="urn:schemas-microsoft-com:office:excel" xmlns:o="urn:schemas-microsoft-com:office:office" xmlns:v="urn:schemas-microsoft-com:vml" xmlns:w10="urn:schemas-microsoft-com:office:word" xmlns:pvml="urn:schemas-microsoft-com:office:powerpoint" xmlns:cppr="http://schemas.microsoft.com/office/2006/coverPageProps" xmlns:odx="http://opendope.org/xpaths" xmlns:odc="http://opendope.org/conditions" xmlns:odq="http://opendope.org/questions" xmlns:oda="http://opendope.org/answers" xmlns:odi="http://opendope.org/components" xmlns:odgm="http://opendope.org/SmartArt/DataHierarchy" xmlns:b="http://schemas.openxmlformats.org/officeDocument/2006/bibliography" xmlns:msink="http://schemas.microsoft.com/ink/2010/main" xmlns:cdr14="http://schemas.microsoft.com/office/drawing/2010/chartDrawing" xmlns:c15="http://schemas.microsoft.com/office/drawing/2012/chart" xmlns:cs="http://schemas.microsoft.com/office/drawing/2012/chartStyle" xmlns:ns38="http://www.w3.org/1998/Math/MathML" xmlns:ns39="http://www.w3.org/2003/InkML" xmlns:a13cmd="http://schemas.microsoft.com/office/drawing/2013/main/command" xmlns:cx="http://schemas.microsoft.com/office/drawing/2014/chartex" xmlns:c16="http://schemas.microsoft.com/office/drawing/2014/chart" xmlns:dgm1611="http://schemas.microsoft.com/office/drawing/2016/11/diagram" xmlns:c173="http://schemas.microsoft.com/office/drawing/2017/03/chart" xmlns:am3d="http://schemas.microsoft.com/office/drawing/2017/model3d" xmlns:an18="http://schemas.microsoft.com/office/drawing/2018/animation" xmlns:anam3d="http://schemas.microsoft.com/office/drawing/2018/animation/model3d" xmlns:iact="http://schemas.microsoft.com/office/powerpoint/2014/inkAction" xmlns:thm15="http://schemas.microsoft.com/office/thememl/2012/main" xmlns:wps="http://schemas.microsoft.com/office/word/2010/wordprocessingShape" xmlns:wpc="http://schemas.microsoft.com/office/word/2010/wordprocessingCanvas" xmlns:wpg="http://schemas.microsoft.com/office/word/2010/wordprocessingGroup" xmlns:w16se="http://schemas.microsoft.com/office/word/2015/wordml/symex" xmlns:w16cid="http://schemas.microsoft.com/office/word/2016/wordml/cid" xmlns:wetp="http://schemas.microsoft.com/office/webextensions/taskpanes/2010/11" xmlns:we="http://schemas.microsoft.com/office/webextensions/webextension/2010/11" xmlns:comp="http://schemas.openxmlformats.org/drawingml/2006/compatibility" xmlns:lc="http://schemas.openxmlformats.org/drawingml/2006/lockedCanvas" xmlns:dgm14="http://schemas.microsoft.com/office/drawing/2010/diagram" xmlns:a15="http://schemas.microsoft.com/office/drawing/2012/main" xmlns:pic14="http://schemas.microsoft.com/office/drawing/2010/picture" xmlns:c16ac="http://schemas.microsoft.com/office/drawing/2014/chart/ac" xmlns:a16="http://schemas.microsoft.com/office/drawing/2014/main" xmlns:a1611="http://schemas.microsoft.com/office/drawing/2016/11/main" xmlns:dgm1612="http://schemas.microsoft.com/office/drawing/2016/12/diagram" xmlns:a16svg="http://schemas.microsoft.com/office/drawing/2016/SVG/main" xmlns:adec="http://schemas.microsoft.com/office/drawing/2017/decorative" xmlns:a18hc="http://schemas.microsoft.com/office/drawing/2018/hyperlinkcolor" xmlns:wp15="http://schemas.microsoft.com/office/word/2012/wordprocessingDrawing" xmlns:w16cex="http://schemas.microsoft.com/office/word/2018/wordml/cex" xmlns:w16sdtdh="http://schemas.microsoft.com/office/word/2020/wordml/sdtdatahash" xmlns:w16="http://schemas.microsoft.com/office/word/2018/wordml" mc:Ignorable="w14 w15 w16se w16cid w16 w16cex w16sdtdh">
   <w:docDefaults>
     <w:rPrDefault>
       <w:rPr>

</xml_diff>

<commit_message>
v1.0.11 export table issues
</commit_message>
<xml_diff>
--- a/OUT_from_XHTML.docx
+++ b/OUT_from_XHTML.docx
@@ -1,26 +1,28 @@
 
 <file path=word/document.xml><?xml version="1.0" encoding="utf-8"?>
-<w:document xmlns:w="http://schemas.openxmlformats.org/wordprocessingml/2006/main" xmlns:w14="http://schemas.microsoft.com/office/word/2010/wordml" xmlns:r="http://schemas.openxmlformats.org/officeDocument/2006/relationships" xmlns:a="http://schemas.openxmlformats.org/drawingml/2006/main" xmlns:a14="http://schemas.microsoft.com/office/drawing/2010/main" xmlns:w15="http://schemas.microsoft.com/office/word/2012/wordml" xmlns:m="http://schemas.openxmlformats.org/officeDocument/2006/math" xmlns:wp="http://schemas.openxmlformats.org/drawingml/2006/wordprocessingDrawing" xmlns:wp14="http://schemas.microsoft.com/office/word/2010/wordprocessingDrawing" xmlns:mc="http://schemas.openxmlformats.org/markup-compatibility/2006" xmlns:sl="http://schemas.openxmlformats.org/schemaLibrary/2006/main" xmlns:wne="http://schemas.microsoft.com/office/word/2006/wordml" xmlns:cdr="http://schemas.openxmlformats.org/drawingml/2006/chartDrawing" xmlns:c="http://schemas.openxmlformats.org/drawingml/2006/chart" xmlns:c14="http://schemas.microsoft.com/office/drawing/2007/8/2/chart" xmlns:dgm="http://schemas.openxmlformats.org/drawingml/2006/diagram" xmlns:pic="http://schemas.openxmlformats.org/drawingml/2006/picture" xmlns:xdr="http://schemas.openxmlformats.org/drawingml/2006/spreadsheetDrawing" xmlns:dsp="http://schemas.microsoft.com/office/drawing/2008/diagram" xmlns:xvml="urn:schemas-microsoft-com:office:excel" xmlns:o="urn:schemas-microsoft-com:office:office" xmlns:v="urn:schemas-microsoft-com:vml" xmlns:w10="urn:schemas-microsoft-com:office:word" xmlns:pvml="urn:schemas-microsoft-com:office:powerpoint" xmlns:cppr="http://schemas.microsoft.com/office/2006/coverPageProps" xmlns:odx="http://opendope.org/xpaths" xmlns:odc="http://opendope.org/conditions" xmlns:odq="http://opendope.org/questions" xmlns:oda="http://opendope.org/answers" xmlns:odi="http://opendope.org/components" xmlns:odgm="http://opendope.org/SmartArt/DataHierarchy" xmlns:b="http://schemas.openxmlformats.org/officeDocument/2006/bibliography" xmlns:msink="http://schemas.microsoft.com/ink/2010/main" xmlns:cdr14="http://schemas.microsoft.com/office/drawing/2010/chartDrawing" xmlns:c15="http://schemas.microsoft.com/office/drawing/2012/chart" xmlns:cs="http://schemas.microsoft.com/office/drawing/2012/chartStyle" xmlns:ns38="http://www.w3.org/1998/Math/MathML" xmlns:ns39="http://www.w3.org/2003/InkML" xmlns:a13cmd="http://schemas.microsoft.com/office/drawing/2013/main/command" xmlns:cx="http://schemas.microsoft.com/office/drawing/2014/chartex" xmlns:c16="http://schemas.microsoft.com/office/drawing/2014/chart" xmlns:dgm1611="http://schemas.microsoft.com/office/drawing/2016/11/diagram" xmlns:c173="http://schemas.microsoft.com/office/drawing/2017/03/chart" xmlns:am3d="http://schemas.microsoft.com/office/drawing/2017/model3d" xmlns:an18="http://schemas.microsoft.com/office/drawing/2018/animation" xmlns:anam3d="http://schemas.microsoft.com/office/drawing/2018/animation/model3d" xmlns:iact="http://schemas.microsoft.com/office/powerpoint/2014/inkAction" xmlns:thm15="http://schemas.microsoft.com/office/thememl/2012/main" xmlns:wps="http://schemas.microsoft.com/office/word/2010/wordprocessingShape" xmlns:wpc="http://schemas.microsoft.com/office/word/2010/wordprocessingCanvas" xmlns:wpg="http://schemas.microsoft.com/office/word/2010/wordprocessingGroup" xmlns:w16se="http://schemas.microsoft.com/office/word/2015/wordml/symex" xmlns:w16cid="http://schemas.microsoft.com/office/word/2016/wordml/cid" xmlns:wetp="http://schemas.microsoft.com/office/webextensions/taskpanes/2010/11" xmlns:we="http://schemas.microsoft.com/office/webextensions/webextension/2010/11" xmlns:comp="http://schemas.openxmlformats.org/drawingml/2006/compatibility" xmlns:lc="http://schemas.openxmlformats.org/drawingml/2006/lockedCanvas" xmlns:dgm14="http://schemas.microsoft.com/office/drawing/2010/diagram" xmlns:a15="http://schemas.microsoft.com/office/drawing/2012/main" xmlns:pic14="http://schemas.microsoft.com/office/drawing/2010/picture" xmlns:c16ac="http://schemas.microsoft.com/office/drawing/2014/chart/ac" xmlns:a16="http://schemas.microsoft.com/office/drawing/2014/main" xmlns:a1611="http://schemas.microsoft.com/office/drawing/2016/11/main" xmlns:dgm1612="http://schemas.microsoft.com/office/drawing/2016/12/diagram" xmlns:a16svg="http://schemas.microsoft.com/office/drawing/2016/SVG/main" xmlns:adec="http://schemas.microsoft.com/office/drawing/2017/decorative" xmlns:a18hc="http://schemas.microsoft.com/office/drawing/2018/hyperlinkcolor" xmlns:wp15="http://schemas.microsoft.com/office/word/2012/wordprocessingDrawing" xmlns:w16cex="http://schemas.microsoft.com/office/word/2018/wordml/cex" xmlns:w16sdtdh="http://schemas.microsoft.com/office/word/2020/wordml/sdtdatahash" xmlns:w16="http://schemas.microsoft.com/office/word/2018/wordml" mc:Ignorable="w14 w15 w16se w16cid w16 w16cex w16sdtdh wp14">
+<w:document xmlns:w="http://schemas.openxmlformats.org/wordprocessingml/2006/main" xmlns:w15="http://schemas.microsoft.com/office/word/2012/wordml" xmlns:w14="http://schemas.microsoft.com/office/word/2010/wordml" xmlns:r="http://schemas.openxmlformats.org/officeDocument/2006/relationships" xmlns:a="http://schemas.openxmlformats.org/drawingml/2006/main" xmlns:a14="http://schemas.microsoft.com/office/drawing/2010/main" xmlns:wp="http://schemas.openxmlformats.org/drawingml/2006/wordprocessingDrawing" xmlns:wp14="http://schemas.microsoft.com/office/word/2010/wordprocessingDrawing" xmlns:m="http://schemas.openxmlformats.org/officeDocument/2006/math" xmlns:mc="http://schemas.openxmlformats.org/markup-compatibility/2006" xmlns:sl="http://schemas.openxmlformats.org/schemaLibrary/2006/main" xmlns:wne="http://schemas.microsoft.com/office/word/2006/wordml" xmlns:c="http://schemas.openxmlformats.org/drawingml/2006/chart" xmlns:cdr="http://schemas.openxmlformats.org/drawingml/2006/chartDrawing" xmlns:c14="http://schemas.microsoft.com/office/drawing/2007/8/2/chart" xmlns:dgm="http://schemas.openxmlformats.org/drawingml/2006/diagram" xmlns:pic="http://schemas.openxmlformats.org/drawingml/2006/picture" xmlns:xdr="http://schemas.openxmlformats.org/drawingml/2006/spreadsheetDrawing" xmlns:dsp="http://schemas.microsoft.com/office/drawing/2008/diagram" xmlns:xvml="urn:schemas-microsoft-com:office:excel" xmlns:o="urn:schemas-microsoft-com:office:office" xmlns:v="urn:schemas-microsoft-com:vml" xmlns:w10="urn:schemas-microsoft-com:office:word" xmlns:pvml="urn:schemas-microsoft-com:office:powerpoint" xmlns:cppr="http://schemas.microsoft.com/office/2006/coverPageProps" xmlns:odx="http://opendope.org/xpaths" xmlns:odc="http://opendope.org/conditions" xmlns:odq="http://opendope.org/questions" xmlns:oda="http://opendope.org/answers" xmlns:odi="http://opendope.org/components" xmlns:odgm="http://opendope.org/SmartArt/DataHierarchy" xmlns:b="http://schemas.openxmlformats.org/officeDocument/2006/bibliography" xmlns:msink="http://schemas.microsoft.com/ink/2010/main" xmlns:cdr14="http://schemas.microsoft.com/office/drawing/2010/chartDrawing" xmlns:c15="http://schemas.microsoft.com/office/drawing/2012/chart" xmlns:cs="http://schemas.microsoft.com/office/drawing/2012/chartStyle" xmlns:ns38="http://www.w3.org/1998/Math/MathML" xmlns:ns39="http://www.w3.org/2003/InkML" xmlns:a13cmd="http://schemas.microsoft.com/office/drawing/2013/main/command" xmlns:cx="http://schemas.microsoft.com/office/drawing/2014/chartex" xmlns:c16="http://schemas.microsoft.com/office/drawing/2014/chart" xmlns:dgm1611="http://schemas.microsoft.com/office/drawing/2016/11/diagram" xmlns:c173="http://schemas.microsoft.com/office/drawing/2017/03/chart" xmlns:am3d="http://schemas.microsoft.com/office/drawing/2017/model3d" xmlns:an18="http://schemas.microsoft.com/office/drawing/2018/animation" xmlns:anam3d="http://schemas.microsoft.com/office/drawing/2018/animation/model3d" xmlns:iact="http://schemas.microsoft.com/office/powerpoint/2014/inkAction" xmlns:thm15="http://schemas.microsoft.com/office/thememl/2012/main" xmlns:wps="http://schemas.microsoft.com/office/word/2010/wordprocessingShape" xmlns:wpc="http://schemas.microsoft.com/office/word/2010/wordprocessingCanvas" xmlns:wpg="http://schemas.microsoft.com/office/word/2010/wordprocessingGroup" xmlns:w16se="http://schemas.microsoft.com/office/word/2015/wordml/symex" xmlns:w16cid="http://schemas.microsoft.com/office/word/2016/wordml/cid" xmlns:wetp="http://schemas.microsoft.com/office/webextensions/taskpanes/2010/11" xmlns:we="http://schemas.microsoft.com/office/webextensions/webextension/2010/11" xmlns:comp="http://schemas.openxmlformats.org/drawingml/2006/compatibility" xmlns:lc="http://schemas.openxmlformats.org/drawingml/2006/lockedCanvas" xmlns:dgm14="http://schemas.microsoft.com/office/drawing/2010/diagram" xmlns:a15="http://schemas.microsoft.com/office/drawing/2012/main" xmlns:pic14="http://schemas.microsoft.com/office/drawing/2010/picture" xmlns:c16ac="http://schemas.microsoft.com/office/drawing/2014/chart/ac" xmlns:a16="http://schemas.microsoft.com/office/drawing/2014/main" xmlns:a1611="http://schemas.microsoft.com/office/drawing/2016/11/main" xmlns:dgm1612="http://schemas.microsoft.com/office/drawing/2016/12/diagram" xmlns:a16svg="http://schemas.microsoft.com/office/drawing/2016/SVG/main" xmlns:adec="http://schemas.microsoft.com/office/drawing/2017/decorative" xmlns:a18hc="http://schemas.microsoft.com/office/drawing/2018/hyperlinkcolor" xmlns:wp15="http://schemas.microsoft.com/office/word/2012/wordprocessingDrawing" xmlns:w16cex="http://schemas.microsoft.com/office/word/2018/wordml/cex" xmlns:w16sdtdh="http://schemas.microsoft.com/office/word/2020/wordml/sdtdatahash" xmlns:w16="http://schemas.microsoft.com/office/word/2018/wordml" mc:Ignorable="w14 w15 w16se w16cid w16 w16cex w16sdtdh wp14">
   <w:body>
     <!-- Modified by docx4j 11.4.9 (Apache licensed) using REFERENCE JAXB in Oracle Java 11 on Windows 10 -->
+    <w:bookmarkStart w:name="docx4j_tbl_0" w:id="0"/>
     <w:tbl>
       <w:tblPr>
         <w:tblW w:w="0" w:type="auto"/>
         <w:tblCellSpacing w:w="0" w:type="auto"/>
         <w:tblInd w:w="115" w:type="dxa"/>
         <w:tblBorders>
-          <w:top w:val="inset" w:color="000000" w:sz="8"/>
-          <w:left w:val="inset" w:color="000000" w:sz="8"/>
-          <w:bottom w:val="inset" w:color="000000" w:sz="8"/>
-          <w:right w:val="inset" w:color="000000" w:sz="8"/>
+          <w:top w:val="single" w:color="000000" w:sz="8"/>
+          <w:left w:val="single" w:color="000000" w:sz="8"/>
+          <w:bottom w:val="single" w:color="000000" w:sz="8"/>
+          <w:right w:val="single" w:color="000000" w:sz="8"/>
           <w:insideH w:val="none"/>
           <w:insideV w:val="none"/>
         </w:tblBorders>
+        <w:tblLayout w:type="fixed"/>
       </w:tblPr>
       <w:tblGrid>
-        <w:gridCol w:w="2307"/>
-        <w:gridCol w:w="2308"/>
-        <w:gridCol w:w="2308"/>
+        <w:gridCol w:w="3705"/>
+        <w:gridCol w:w="3705"/>
+        <w:gridCol w:w="3380"/>
       </w:tblGrid>
       <w:tr>
         <w:trPr>
@@ -28,88 +30,114 @@
         </w:trPr>
         <w:tc>
           <w:tcPr>
-            <w:tcW w:w="2307" w:type="dxa"/>
+            <w:tcW w:w="3705" w:type="dxa"/>
             <w:tcBorders>
-              <w:top w:val="outset" w:color="000000" w:sz="8"/>
-              <w:left w:val="outset" w:color="000000" w:sz="8"/>
-              <w:bottom w:val="outset" w:color="000000" w:sz="8"/>
-              <w:right w:val="outset" w:color="000000" w:sz="8"/>
+              <w:top w:val="single" w:color="000000" w:sz="8"/>
+              <w:left w:val="single" w:color="000000" w:sz="8"/>
+              <w:bottom w:val="single" w:color="000000" w:sz="8"/>
+              <w:right w:val="single" w:color="000000" w:sz="8"/>
             </w:tcBorders>
-            <w:shd w:fill="fbeeb8"/>
             <w:tcMar>
               <w:top w:w="15" w:type="dxa"/>
-              <w:left w:w="15" w:type="dxa"/>
+              <w:left w:w="29" w:type="dxa"/>
               <w:bottom w:w="15" w:type="dxa"/>
-              <w:right w:w="15" w:type="dxa"/>
+              <w:right w:w="29" w:type="dxa"/>
             </w:tcMar>
             <w:vAlign w:val="center"/>
           </w:tcPr>
           <w:p>
             <w:pPr>
-              <w:spacing w:before="0" w:after="0"/>
-              <w:ind w:left="0"/>
-              <w:jc w:val="left"/>
+              <w:keepNext/>
+              <w:pBdr>
+                <w:top w:val="none" w:color="4472c4" w:sz="16"/>
+                <w:left w:val="none" w:color="4472c4" w:sz="16"/>
+                <w:bottom w:val="none" w:color="4472c4" w:sz="16"/>
+                <w:right w:val="none" w:color="4472c4" w:sz="16"/>
+              </w:pBdr>
+              <w:spacing w:before="227" w:after="0" w:line="240"/>
+              <w:ind w:left="228"/>
+              <w:jc w:val="center"/>
             </w:pPr>
             <w:r>
-              <w:br/>
+              <w:rPr>
+                <w:rFonts w:ascii="Calibri" w:hAnsi="Calibri" w:eastAsia="Calibri" w:cs="Calibri"/>
+                <w:color w:val="4472c4"/>
+              </w:rPr>
+              <w:t>11</w:t>
             </w:r>
           </w:p>
         </w:tc>
         <w:tc>
           <w:tcPr>
-            <w:tcW w:w="2308" w:type="dxa"/>
+            <w:tcW w:w="3705" w:type="dxa"/>
             <w:tcBorders>
-              <w:top w:val="outset" w:color="000000" w:sz="8"/>
-              <w:left w:val="outset" w:color="000000" w:sz="8"/>
-              <w:bottom w:val="outset" w:color="000000" w:sz="8"/>
-              <w:right w:val="outset" w:color="000000" w:sz="8"/>
+              <w:top w:val="single" w:color="000000" w:sz="8"/>
+              <w:left w:val="single" w:color="000000" w:sz="8"/>
+              <w:bottom w:val="single" w:color="000000" w:sz="8"/>
+              <w:right w:val="single" w:color="000000" w:sz="8"/>
             </w:tcBorders>
-            <w:shd w:fill="169179"/>
             <w:tcMar>
               <w:top w:w="15" w:type="dxa"/>
-              <w:left w:w="15" w:type="dxa"/>
+              <w:left w:w="29" w:type="dxa"/>
               <w:bottom w:w="15" w:type="dxa"/>
-              <w:right w:w="15" w:type="dxa"/>
+              <w:right w:w="29" w:type="dxa"/>
             </w:tcMar>
             <w:vAlign w:val="center"/>
           </w:tcPr>
           <w:p>
             <w:pPr>
-              <w:spacing w:before="0" w:after="0"/>
-              <w:ind w:left="0"/>
-              <w:jc w:val="left"/>
+              <w:pBdr>
+                <w:top w:val="none" w:color="000000" w:sz="16"/>
+                <w:left w:val="none" w:color="000000" w:sz="16"/>
+                <w:bottom w:val="none" w:color="000000" w:sz="16"/>
+                <w:right w:val="none" w:color="000000" w:sz="16"/>
+              </w:pBdr>
+              <w:spacing w:after="0" w:line="240"/>
+              <w:ind w:left="228"/>
+              <w:jc w:val="center"/>
             </w:pPr>
             <w:r>
-              <w:br/>
+              <w:rPr>
+                <w:rFonts w:ascii="Calibri" w:hAnsi="Calibri" w:eastAsia="Calibri" w:cs="Calibri"/>
+              </w:rPr>
+              <w:t>2</w:t>
             </w:r>
           </w:p>
         </w:tc>
         <w:tc>
           <w:tcPr>
-            <w:tcW w:w="2308" w:type="dxa"/>
+            <w:tcW w:w="3380" w:type="dxa"/>
             <w:tcBorders>
-              <w:top w:val="outset" w:color="000000" w:sz="8"/>
-              <w:left w:val="outset" w:color="000000" w:sz="8"/>
-              <w:bottom w:val="outset" w:color="000000" w:sz="8"/>
-              <w:right w:val="outset" w:color="000000" w:sz="8"/>
+              <w:top w:val="single" w:color="000000" w:sz="8"/>
+              <w:left w:val="single" w:color="000000" w:sz="8"/>
+              <w:bottom w:val="single" w:color="000000" w:sz="8"/>
+              <w:right w:val="single" w:color="000000" w:sz="8"/>
             </w:tcBorders>
-            <w:shd w:fill="fbeeb8"/>
             <w:tcMar>
               <w:top w:w="15" w:type="dxa"/>
-              <w:left w:w="15" w:type="dxa"/>
+              <w:left w:w="29" w:type="dxa"/>
               <w:bottom w:w="15" w:type="dxa"/>
-              <w:right w:w="15" w:type="dxa"/>
+              <w:right w:w="29" w:type="dxa"/>
             </w:tcMar>
             <w:vAlign w:val="center"/>
           </w:tcPr>
           <w:p>
             <w:pPr>
-              <w:spacing w:before="0" w:after="0"/>
-              <w:ind w:left="0"/>
-              <w:jc w:val="left"/>
+              <w:pBdr>
+                <w:top w:val="none" w:color="000000" w:sz="16"/>
+                <w:left w:val="none" w:color="000000" w:sz="16"/>
+                <w:bottom w:val="none" w:color="000000" w:sz="16"/>
+                <w:right w:val="none" w:color="000000" w:sz="16"/>
+              </w:pBdr>
+              <w:spacing w:after="0" w:line="240"/>
+              <w:ind w:left="228"/>
+              <w:jc w:val="center"/>
             </w:pPr>
             <w:r>
-              <w:br/>
+              <w:rPr>
+                <w:rFonts w:ascii="Calibri" w:hAnsi="Calibri" w:eastAsia="Calibri" w:cs="Calibri"/>
+              </w:rPr>
+              <w:t>3</w:t>
             </w:r>
           </w:p>
         </w:tc>
@@ -120,277 +148,277 @@
         </w:trPr>
         <w:tc>
           <w:tcPr>
-            <w:tcW w:w="2307" w:type="dxa"/>
+            <w:tcW w:w="3705" w:type="dxa"/>
             <w:tcBorders>
-              <w:top w:val="outset" w:color="000000" w:sz="8"/>
-              <w:left w:val="outset" w:color="000000" w:sz="8"/>
-              <w:bottom w:val="outset" w:color="000000" w:sz="8"/>
-              <w:right w:val="outset" w:color="000000" w:sz="8"/>
+              <w:top w:val="single" w:color="000000" w:sz="8"/>
+              <w:left w:val="single" w:color="000000" w:sz="8"/>
+              <w:bottom w:val="single" w:color="000000" w:sz="8"/>
+              <w:right w:val="single" w:color="000000" w:sz="8"/>
             </w:tcBorders>
-            <w:shd w:fill="f8cac6"/>
             <w:tcMar>
               <w:top w:w="15" w:type="dxa"/>
-              <w:left w:w="15" w:type="dxa"/>
+              <w:left w:w="29" w:type="dxa"/>
               <w:bottom w:w="15" w:type="dxa"/>
-              <w:right w:w="15" w:type="dxa"/>
+              <w:right w:w="29" w:type="dxa"/>
             </w:tcMar>
             <w:vAlign w:val="center"/>
           </w:tcPr>
           <w:p>
             <w:pPr>
-              <w:spacing w:before="0" w:after="0"/>
-              <w:ind w:left="0"/>
-              <w:jc w:val="left"/>
+              <w:pBdr>
+                <w:top w:val="none" w:color="000000" w:sz="16"/>
+                <w:left w:val="none" w:color="000000" w:sz="16"/>
+                <w:bottom w:val="none" w:color="000000" w:sz="16"/>
+                <w:right w:val="none" w:color="000000" w:sz="16"/>
+              </w:pBdr>
+              <w:spacing w:after="0" w:line="240"/>
+              <w:ind w:left="228"/>
+              <w:jc w:val="center"/>
             </w:pPr>
             <w:r>
-              <w:br/>
+              <w:rPr>
+                <w:rFonts w:ascii="Calibri" w:hAnsi="Calibri" w:eastAsia="Calibri" w:cs="Calibri"/>
+              </w:rPr>
+              <w:t>4</w:t>
             </w:r>
           </w:p>
         </w:tc>
         <w:tc>
           <w:tcPr>
-            <w:tcW w:w="2308" w:type="dxa"/>
+            <w:tcW w:w="3705" w:type="dxa"/>
             <w:tcBorders>
-              <w:top w:val="outset" w:color="000000" w:sz="8"/>
-              <w:left w:val="outset" w:color="000000" w:sz="8"/>
-              <w:bottom w:val="outset" w:color="000000" w:sz="8"/>
-              <w:right w:val="outset" w:color="000000" w:sz="8"/>
+              <w:top w:val="single" w:color="000000" w:sz="8"/>
+              <w:left w:val="single" w:color="000000" w:sz="8"/>
+              <w:bottom w:val="single" w:color="000000" w:sz="8"/>
+              <w:right w:val="single" w:color="000000" w:sz="8"/>
             </w:tcBorders>
-            <w:shd w:fill="f8cac6"/>
             <w:tcMar>
               <w:top w:w="15" w:type="dxa"/>
-              <w:left w:w="15" w:type="dxa"/>
+              <w:left w:w="29" w:type="dxa"/>
               <w:bottom w:w="15" w:type="dxa"/>
-              <w:right w:w="15" w:type="dxa"/>
+              <w:right w:w="29" w:type="dxa"/>
             </w:tcMar>
             <w:vAlign w:val="center"/>
           </w:tcPr>
           <w:p>
             <w:pPr>
-              <w:spacing w:before="0" w:after="0"/>
-              <w:ind w:left="0"/>
-              <w:jc w:val="left"/>
+              <w:pBdr>
+                <w:top w:val="none" w:color="000000" w:sz="16"/>
+                <w:left w:val="none" w:color="000000" w:sz="16"/>
+                <w:bottom w:val="none" w:color="000000" w:sz="16"/>
+                <w:right w:val="none" w:color="000000" w:sz="16"/>
+              </w:pBdr>
+              <w:spacing w:after="0" w:line="240"/>
+              <w:ind w:left="228"/>
+              <w:jc w:val="center"/>
             </w:pPr>
             <w:r>
-              <w:br/>
+              <w:rPr>
+                <w:rFonts w:ascii="Calibri" w:hAnsi="Calibri" w:eastAsia="Calibri" w:cs="Calibri"/>
+              </w:rPr>
+              <w:t>5</w:t>
             </w:r>
           </w:p>
         </w:tc>
         <w:tc>
           <w:tcPr>
-            <w:tcW w:w="2308" w:type="dxa"/>
+            <w:tcW w:w="3380" w:type="dxa"/>
             <w:tcBorders>
-              <w:top w:val="outset" w:color="000000" w:sz="8"/>
-              <w:left w:val="outset" w:color="000000" w:sz="8"/>
-              <w:bottom w:val="outset" w:color="000000" w:sz="8"/>
-              <w:right w:val="outset" w:color="000000" w:sz="8"/>
+              <w:top w:val="single" w:color="000000" w:sz="8"/>
+              <w:left w:val="single" w:color="000000" w:sz="8"/>
+              <w:bottom w:val="single" w:color="000000" w:sz="8"/>
+              <w:right w:val="single" w:color="000000" w:sz="8"/>
             </w:tcBorders>
-            <w:shd w:fill="b96ad9"/>
             <w:tcMar>
               <w:top w:w="15" w:type="dxa"/>
-              <w:left w:w="15" w:type="dxa"/>
+              <w:left w:w="29" w:type="dxa"/>
               <w:bottom w:w="15" w:type="dxa"/>
-              <w:right w:w="15" w:type="dxa"/>
+              <w:right w:w="29" w:type="dxa"/>
             </w:tcMar>
             <w:vAlign w:val="center"/>
           </w:tcPr>
           <w:p>
             <w:pPr>
-              <w:spacing w:before="0" w:after="0"/>
-              <w:ind w:left="0"/>
-              <w:jc w:val="left"/>
+              <w:pBdr>
+                <w:top w:val="none" w:color="000000" w:sz="16"/>
+                <w:left w:val="none" w:color="000000" w:sz="16"/>
+                <w:bottom w:val="none" w:color="000000" w:sz="16"/>
+                <w:right w:val="none" w:color="000000" w:sz="16"/>
+              </w:pBdr>
+              <w:spacing w:after="0" w:line="240"/>
+              <w:ind w:left="228"/>
+              <w:jc w:val="center"/>
             </w:pPr>
             <w:r>
-              <w:br/>
+              <w:rPr>
+                <w:rFonts w:ascii="Calibri" w:hAnsi="Calibri" w:eastAsia="Calibri" w:cs="Calibri"/>
+              </w:rPr>
+              <w:t>6</w:t>
             </w:r>
           </w:p>
         </w:tc>
       </w:tr>
       <w:tr>
         <w:trPr>
-          <w:trHeight w:val="870" w:hRule="atLeast"/>
+          <w:trHeight w:val="1065" w:hRule="atLeast"/>
         </w:trPr>
         <w:tc>
           <w:tcPr>
-            <w:tcW w:w="2307" w:type="dxa"/>
+            <w:tcW w:w="3705" w:type="dxa"/>
             <w:tcBorders>
-              <w:top w:val="outset" w:color="000000" w:sz="8"/>
-              <w:left w:val="outset" w:color="000000" w:sz="8"/>
-              <w:bottom w:val="outset" w:color="000000" w:sz="8"/>
-              <w:right w:val="outset" w:color="000000" w:sz="8"/>
+              <w:top w:val="single" w:color="000000" w:sz="8"/>
+              <w:left w:val="single" w:color="000000" w:sz="8"/>
+              <w:bottom w:val="single" w:color="000000" w:sz="8"/>
+              <w:right w:val="single" w:color="000000" w:sz="8"/>
             </w:tcBorders>
-            <w:shd w:fill="eccafa"/>
             <w:tcMar>
               <w:top w:w="15" w:type="dxa"/>
-              <w:left w:w="15" w:type="dxa"/>
+              <w:left w:w="29" w:type="dxa"/>
               <w:bottom w:w="15" w:type="dxa"/>
-              <w:right w:w="15" w:type="dxa"/>
+              <w:right w:w="29" w:type="dxa"/>
             </w:tcMar>
             <w:vAlign w:val="center"/>
           </w:tcPr>
           <w:p>
             <w:pPr>
-              <w:spacing w:before="0" w:after="0"/>
-              <w:ind w:left="0"/>
-              <w:jc w:val="left"/>
+              <w:pBdr>
+                <w:top w:val="none" w:color="000000" w:sz="16"/>
+                <w:left w:val="none" w:color="000000" w:sz="16"/>
+                <w:bottom w:val="none" w:color="000000" w:sz="16"/>
+                <w:right w:val="none" w:color="000000" w:sz="16"/>
+              </w:pBdr>
+              <w:spacing w:after="0" w:line="240"/>
+              <w:ind w:left="228"/>
+              <w:jc w:val="center"/>
             </w:pPr>
             <w:r>
-              <w:br/>
+              <w:rPr>
+                <w:rFonts w:ascii="Calibri" w:hAnsi="Calibri" w:eastAsia="Calibri" w:cs="Calibri"/>
+              </w:rPr>
+              <w:t>7</w:t>
             </w:r>
           </w:p>
         </w:tc>
         <w:tc>
           <w:tcPr>
-            <w:tcW w:w="2308" w:type="dxa"/>
+            <w:tcW w:w="3705" w:type="dxa"/>
             <w:tcBorders>
-              <w:top w:val="outset" w:color="000000" w:sz="8"/>
-              <w:left w:val="outset" w:color="000000" w:sz="8"/>
-              <w:bottom w:val="outset" w:color="000000" w:sz="8"/>
-              <w:right w:val="outset" w:color="000000" w:sz="8"/>
+              <w:top w:val="single" w:color="000000" w:sz="8"/>
+              <w:left w:val="single" w:color="000000" w:sz="8"/>
+              <w:bottom w:val="single" w:color="000000" w:sz="8"/>
+              <w:right w:val="single" w:color="000000" w:sz="8"/>
             </w:tcBorders>
-            <w:shd w:fill="e03e2d"/>
             <w:tcMar>
               <w:top w:w="15" w:type="dxa"/>
-              <w:left w:w="15" w:type="dxa"/>
+              <w:left w:w="29" w:type="dxa"/>
               <w:bottom w:w="15" w:type="dxa"/>
-              <w:right w:w="15" w:type="dxa"/>
+              <w:right w:w="29" w:type="dxa"/>
             </w:tcMar>
             <w:vAlign w:val="center"/>
           </w:tcPr>
           <w:p>
             <w:pPr>
-              <w:spacing w:before="0" w:after="0"/>
-              <w:ind w:left="0"/>
-              <w:jc w:val="left"/>
+              <w:pBdr>
+                <w:top w:val="none" w:color="000000" w:sz="16"/>
+                <w:left w:val="none" w:color="000000" w:sz="16"/>
+                <w:bottom w:val="none" w:color="000000" w:sz="16"/>
+                <w:right w:val="none" w:color="000000" w:sz="16"/>
+              </w:pBdr>
+              <w:spacing w:after="0" w:line="240"/>
+              <w:ind w:left="228"/>
+              <w:jc w:val="center"/>
             </w:pPr>
             <w:r>
-              <w:br/>
+              <w:rPr>
+                <w:rFonts w:ascii="Calibri" w:hAnsi="Calibri" w:eastAsia="Calibri" w:cs="Calibri"/>
+              </w:rPr>
+              <w:t>8</w:t>
             </w:r>
           </w:p>
         </w:tc>
         <w:tc>
           <w:tcPr>
-            <w:tcW w:w="2308" w:type="dxa"/>
+            <w:tcW w:w="3380" w:type="dxa"/>
             <w:tcBorders>
-              <w:top w:val="outset" w:color="000000" w:sz="8"/>
-              <w:left w:val="outset" w:color="000000" w:sz="8"/>
-              <w:bottom w:val="outset" w:color="000000" w:sz="8"/>
-              <w:right w:val="outset" w:color="000000" w:sz="8"/>
+              <w:top w:val="single" w:color="000000" w:sz="8"/>
+              <w:left w:val="single" w:color="000000" w:sz="8"/>
+              <w:bottom w:val="single" w:color="000000" w:sz="8"/>
+              <w:right w:val="single" w:color="000000" w:sz="8"/>
             </w:tcBorders>
-            <w:shd w:fill="eccafa"/>
             <w:tcMar>
               <w:top w:w="15" w:type="dxa"/>
-              <w:left w:w="15" w:type="dxa"/>
+              <w:left w:w="29" w:type="dxa"/>
               <w:bottom w:w="15" w:type="dxa"/>
-              <w:right w:w="15" w:type="dxa"/>
+              <w:right w:w="29" w:type="dxa"/>
             </w:tcMar>
             <w:vAlign w:val="center"/>
           </w:tcPr>
           <w:p>
             <w:pPr>
-              <w:spacing w:before="0" w:after="0"/>
-              <w:ind w:left="0"/>
-              <w:jc w:val="left"/>
+              <w:pBdr>
+                <w:top w:val="none" w:color="000000" w:sz="16"/>
+                <w:left w:val="none" w:color="000000" w:sz="16"/>
+                <w:bottom w:val="none" w:color="000000" w:sz="16"/>
+                <w:right w:val="none" w:color="000000" w:sz="16"/>
+              </w:pBdr>
+              <w:spacing w:after="0" w:line="240"/>
+              <w:ind w:left="228"/>
+              <w:jc w:val="center"/>
             </w:pPr>
             <w:r>
-              <w:br/>
-            </w:r>
-          </w:p>
-        </w:tc>
-      </w:tr>
-      <w:tr>
-        <w:trPr>
-          <w:trHeight w:val="855" w:hRule="atLeast"/>
-        </w:trPr>
-        <w:tc>
-          <w:tcPr>
-            <w:tcW w:w="2307" w:type="dxa"/>
-            <w:tcBorders>
-              <w:top w:val="outset" w:color="000000" w:sz="8"/>
-              <w:left w:val="outset" w:color="000000" w:sz="8"/>
-              <w:bottom w:val="outset" w:color="000000" w:sz="8"/>
-              <w:right w:val="outset" w:color="000000" w:sz="8"/>
-            </w:tcBorders>
-            <w:shd w:fill="bfedd2"/>
-            <w:tcMar>
-              <w:top w:w="15" w:type="dxa"/>
-              <w:left w:w="15" w:type="dxa"/>
-              <w:bottom w:w="15" w:type="dxa"/>
-              <w:right w:w="15" w:type="dxa"/>
-            </w:tcMar>
-            <w:vAlign w:val="center"/>
-          </w:tcPr>
-          <w:p>
-            <w:pPr>
-              <w:spacing w:before="0" w:after="0"/>
-              <w:ind w:left="0"/>
-              <w:jc w:val="left"/>
-            </w:pPr>
-            <w:r>
-              <w:br/>
-            </w:r>
-          </w:p>
-        </w:tc>
-        <w:tc>
-          <w:tcPr>
-            <w:tcW w:w="2308" w:type="dxa"/>
-            <w:tcBorders>
-              <w:top w:val="outset" w:color="000000" w:sz="8"/>
-              <w:left w:val="outset" w:color="000000" w:sz="8"/>
-              <w:bottom w:val="outset" w:color="000000" w:sz="8"/>
-              <w:right w:val="outset" w:color="000000" w:sz="8"/>
-            </w:tcBorders>
-            <w:shd w:fill="bfedd2"/>
-            <w:tcMar>
-              <w:top w:w="15" w:type="dxa"/>
-              <w:left w:w="15" w:type="dxa"/>
-              <w:bottom w:w="15" w:type="dxa"/>
-              <w:right w:w="15" w:type="dxa"/>
-            </w:tcMar>
-            <w:vAlign w:val="center"/>
-          </w:tcPr>
-          <w:p>
-            <w:pPr>
-              <w:spacing w:before="0" w:after="0"/>
-              <w:ind w:left="0"/>
-              <w:jc w:val="left"/>
-            </w:pPr>
-            <w:r>
-              <w:br/>
-            </w:r>
-          </w:p>
-        </w:tc>
-        <w:tc>
-          <w:tcPr>
-            <w:tcW w:w="2308" w:type="dxa"/>
-            <w:tcBorders>
-              <w:top w:val="outset" w:color="000000" w:sz="8"/>
-              <w:left w:val="outset" w:color="000000" w:sz="8"/>
-              <w:bottom w:val="outset" w:color="000000" w:sz="8"/>
-              <w:right w:val="outset" w:color="000000" w:sz="8"/>
-            </w:tcBorders>
-            <w:shd w:fill="bfedd2"/>
-            <w:tcMar>
-              <w:top w:w="15" w:type="dxa"/>
-              <w:left w:w="15" w:type="dxa"/>
-              <w:bottom w:w="15" w:type="dxa"/>
-              <w:right w:w="15" w:type="dxa"/>
-            </w:tcMar>
-            <w:vAlign w:val="center"/>
-          </w:tcPr>
-          <w:p>
-            <w:pPr>
-              <w:spacing w:before="0" w:after="0"/>
-              <w:ind w:left="0"/>
-              <w:jc w:val="left"/>
-            </w:pPr>
-            <w:r>
-              <w:br/>
+              <w:rPr>
+                <w:rFonts w:ascii="Calibri" w:hAnsi="Calibri" w:eastAsia="Calibri" w:cs="Calibri"/>
+              </w:rPr>
+              <w:t>9</w:t>
             </w:r>
           </w:p>
         </w:tc>
       </w:tr>
     </w:tbl>
+    <w:bookmarkEnd w:id="0"/>
+    <w:p>
+      <w:pPr>
+        <w:ind w:left="120"/>
+      </w:pPr>
+      <w:r>
+        <w:t> </w:t>
+      </w:r>
+    </w:p>
+    <w:p>
+      <w:pPr>
+        <w:ind w:left="120"/>
+      </w:pPr>
+      <w:r>
+        <w:rPr>
+          <w:rFonts w:ascii="Calibri" w:hAnsi="Calibri" w:eastAsia="Calibri" w:cs="Calibri"/>
+        </w:rPr>
+        <w:t xml:space="preserve">Here is my </w:t>
+      </w:r>
+      <w:r>
+        <w:rPr>
+          <w:rFonts w:ascii="Calibri" w:hAnsi="Calibri" w:eastAsia="Calibri" w:cs="Calibri"/>
+        </w:rPr>
+        <w:t>paragraph</w:t>
+      </w:r>
+    </w:p>
+    <w:p>
+      <w:pPr>
+        <w:pStyle w:val="Heading1"/>
+        <w:ind w:left="120"/>
+      </w:pPr>
+      <w:r>
+        <w:rPr>
+          <w:rFonts w:ascii="Calibri" w:hAnsi="Calibri" w:eastAsia="Calibri" w:cs="Calibri"/>
+        </w:rPr>
+        <w:t xml:space="preserve">This is </w:t>
+      </w:r>
+      <w:r>
+        <w:rPr>
+          <w:rFonts w:ascii="Calibri" w:hAnsi="Calibri" w:eastAsia="Calibri" w:cs="Calibri"/>
+        </w:rPr>
+        <w:t>heading1</w:t>
+      </w:r>
+    </w:p>
     <w:sectPr>
       <w:pgSz w:w="11906" w:h="16838"/>
       <w:pgMar w:top="1440" w:right="1800" w:bottom="1440" w:left="1800" w:header="851" w:footer="992" w:gutter="0"/>
@@ -402,7 +430,7 @@
 </file>
 
 <file path=word/numbering.xml><?xml version="1.0" encoding="utf-8"?>
-<w:numbering xmlns:w="http://schemas.openxmlformats.org/wordprocessingml/2006/main" xmlns:w14="http://schemas.microsoft.com/office/word/2010/wordml" xmlns:r="http://schemas.openxmlformats.org/officeDocument/2006/relationships" xmlns:a="http://schemas.openxmlformats.org/drawingml/2006/main" xmlns:a14="http://schemas.microsoft.com/office/drawing/2010/main" xmlns:w15="http://schemas.microsoft.com/office/word/2012/wordml" xmlns:m="http://schemas.openxmlformats.org/officeDocument/2006/math" xmlns:wp="http://schemas.openxmlformats.org/drawingml/2006/wordprocessingDrawing" xmlns:wp14="http://schemas.microsoft.com/office/word/2010/wordprocessingDrawing" xmlns:mc="http://schemas.openxmlformats.org/markup-compatibility/2006" xmlns:sl="http://schemas.openxmlformats.org/schemaLibrary/2006/main" xmlns:wne="http://schemas.microsoft.com/office/word/2006/wordml" xmlns:cdr="http://schemas.openxmlformats.org/drawingml/2006/chartDrawing" xmlns:c="http://schemas.openxmlformats.org/drawingml/2006/chart" xmlns:c14="http://schemas.microsoft.com/office/drawing/2007/8/2/chart" xmlns:dgm="http://schemas.openxmlformats.org/drawingml/2006/diagram" xmlns:pic="http://schemas.openxmlformats.org/drawingml/2006/picture" xmlns:xdr="http://schemas.openxmlformats.org/drawingml/2006/spreadsheetDrawing" xmlns:dsp="http://schemas.microsoft.com/office/drawing/2008/diagram" xmlns:xvml="urn:schemas-microsoft-com:office:excel" xmlns:o="urn:schemas-microsoft-com:office:office" xmlns:v="urn:schemas-microsoft-com:vml" xmlns:w10="urn:schemas-microsoft-com:office:word" xmlns:pvml="urn:schemas-microsoft-com:office:powerpoint" xmlns:cppr="http://schemas.microsoft.com/office/2006/coverPageProps" xmlns:odx="http://opendope.org/xpaths" xmlns:odc="http://opendope.org/conditions" xmlns:odq="http://opendope.org/questions" xmlns:oda="http://opendope.org/answers" xmlns:odi="http://opendope.org/components" xmlns:odgm="http://opendope.org/SmartArt/DataHierarchy" xmlns:b="http://schemas.openxmlformats.org/officeDocument/2006/bibliography" xmlns:msink="http://schemas.microsoft.com/ink/2010/main" xmlns:cdr14="http://schemas.microsoft.com/office/drawing/2010/chartDrawing" xmlns:c15="http://schemas.microsoft.com/office/drawing/2012/chart" xmlns:cs="http://schemas.microsoft.com/office/drawing/2012/chartStyle" xmlns:ns38="http://www.w3.org/1998/Math/MathML" xmlns:ns39="http://www.w3.org/2003/InkML" xmlns:a13cmd="http://schemas.microsoft.com/office/drawing/2013/main/command" xmlns:cx="http://schemas.microsoft.com/office/drawing/2014/chartex" xmlns:c16="http://schemas.microsoft.com/office/drawing/2014/chart" xmlns:dgm1611="http://schemas.microsoft.com/office/drawing/2016/11/diagram" xmlns:c173="http://schemas.microsoft.com/office/drawing/2017/03/chart" xmlns:am3d="http://schemas.microsoft.com/office/drawing/2017/model3d" xmlns:an18="http://schemas.microsoft.com/office/drawing/2018/animation" xmlns:anam3d="http://schemas.microsoft.com/office/drawing/2018/animation/model3d" xmlns:iact="http://schemas.microsoft.com/office/powerpoint/2014/inkAction" xmlns:thm15="http://schemas.microsoft.com/office/thememl/2012/main" xmlns:wps="http://schemas.microsoft.com/office/word/2010/wordprocessingShape" xmlns:wpc="http://schemas.microsoft.com/office/word/2010/wordprocessingCanvas" xmlns:wpg="http://schemas.microsoft.com/office/word/2010/wordprocessingGroup" xmlns:w16se="http://schemas.microsoft.com/office/word/2015/wordml/symex" xmlns:w16cid="http://schemas.microsoft.com/office/word/2016/wordml/cid" xmlns:wetp="http://schemas.microsoft.com/office/webextensions/taskpanes/2010/11" xmlns:we="http://schemas.microsoft.com/office/webextensions/webextension/2010/11" xmlns:comp="http://schemas.openxmlformats.org/drawingml/2006/compatibility" xmlns:lc="http://schemas.openxmlformats.org/drawingml/2006/lockedCanvas" xmlns:dgm14="http://schemas.microsoft.com/office/drawing/2010/diagram" xmlns:a15="http://schemas.microsoft.com/office/drawing/2012/main" xmlns:pic14="http://schemas.microsoft.com/office/drawing/2010/picture" xmlns:c16ac="http://schemas.microsoft.com/office/drawing/2014/chart/ac" xmlns:a16="http://schemas.microsoft.com/office/drawing/2014/main" xmlns:a1611="http://schemas.microsoft.com/office/drawing/2016/11/main" xmlns:dgm1612="http://schemas.microsoft.com/office/drawing/2016/12/diagram" xmlns:a16svg="http://schemas.microsoft.com/office/drawing/2016/SVG/main" xmlns:adec="http://schemas.microsoft.com/office/drawing/2017/decorative" xmlns:a18hc="http://schemas.microsoft.com/office/drawing/2018/hyperlinkcolor" xmlns:wp15="http://schemas.microsoft.com/office/word/2012/wordprocessingDrawing">
+<w:numbering xmlns:w="http://schemas.openxmlformats.org/wordprocessingml/2006/main" xmlns:w15="http://schemas.microsoft.com/office/word/2012/wordml" xmlns:w14="http://schemas.microsoft.com/office/word/2010/wordml" xmlns:r="http://schemas.openxmlformats.org/officeDocument/2006/relationships" xmlns:a="http://schemas.openxmlformats.org/drawingml/2006/main" xmlns:a14="http://schemas.microsoft.com/office/drawing/2010/main" xmlns:wp="http://schemas.openxmlformats.org/drawingml/2006/wordprocessingDrawing" xmlns:wp14="http://schemas.microsoft.com/office/word/2010/wordprocessingDrawing" xmlns:m="http://schemas.openxmlformats.org/officeDocument/2006/math" xmlns:mc="http://schemas.openxmlformats.org/markup-compatibility/2006" xmlns:sl="http://schemas.openxmlformats.org/schemaLibrary/2006/main" xmlns:wne="http://schemas.microsoft.com/office/word/2006/wordml" xmlns:c="http://schemas.openxmlformats.org/drawingml/2006/chart" xmlns:cdr="http://schemas.openxmlformats.org/drawingml/2006/chartDrawing" xmlns:c14="http://schemas.microsoft.com/office/drawing/2007/8/2/chart" xmlns:dgm="http://schemas.openxmlformats.org/drawingml/2006/diagram" xmlns:pic="http://schemas.openxmlformats.org/drawingml/2006/picture" xmlns:xdr="http://schemas.openxmlformats.org/drawingml/2006/spreadsheetDrawing" xmlns:dsp="http://schemas.microsoft.com/office/drawing/2008/diagram" xmlns:xvml="urn:schemas-microsoft-com:office:excel" xmlns:o="urn:schemas-microsoft-com:office:office" xmlns:v="urn:schemas-microsoft-com:vml" xmlns:w10="urn:schemas-microsoft-com:office:word" xmlns:pvml="urn:schemas-microsoft-com:office:powerpoint" xmlns:cppr="http://schemas.microsoft.com/office/2006/coverPageProps" xmlns:odx="http://opendope.org/xpaths" xmlns:odc="http://opendope.org/conditions" xmlns:odq="http://opendope.org/questions" xmlns:oda="http://opendope.org/answers" xmlns:odi="http://opendope.org/components" xmlns:odgm="http://opendope.org/SmartArt/DataHierarchy" xmlns:b="http://schemas.openxmlformats.org/officeDocument/2006/bibliography" xmlns:msink="http://schemas.microsoft.com/ink/2010/main" xmlns:cdr14="http://schemas.microsoft.com/office/drawing/2010/chartDrawing" xmlns:c15="http://schemas.microsoft.com/office/drawing/2012/chart" xmlns:cs="http://schemas.microsoft.com/office/drawing/2012/chartStyle" xmlns:ns38="http://www.w3.org/1998/Math/MathML" xmlns:ns39="http://www.w3.org/2003/InkML" xmlns:a13cmd="http://schemas.microsoft.com/office/drawing/2013/main/command" xmlns:cx="http://schemas.microsoft.com/office/drawing/2014/chartex" xmlns:c16="http://schemas.microsoft.com/office/drawing/2014/chart" xmlns:dgm1611="http://schemas.microsoft.com/office/drawing/2016/11/diagram" xmlns:c173="http://schemas.microsoft.com/office/drawing/2017/03/chart" xmlns:am3d="http://schemas.microsoft.com/office/drawing/2017/model3d" xmlns:an18="http://schemas.microsoft.com/office/drawing/2018/animation" xmlns:anam3d="http://schemas.microsoft.com/office/drawing/2018/animation/model3d" xmlns:iact="http://schemas.microsoft.com/office/powerpoint/2014/inkAction" xmlns:thm15="http://schemas.microsoft.com/office/thememl/2012/main" xmlns:wps="http://schemas.microsoft.com/office/word/2010/wordprocessingShape" xmlns:wpc="http://schemas.microsoft.com/office/word/2010/wordprocessingCanvas" xmlns:wpg="http://schemas.microsoft.com/office/word/2010/wordprocessingGroup" xmlns:w16se="http://schemas.microsoft.com/office/word/2015/wordml/symex" xmlns:w16cid="http://schemas.microsoft.com/office/word/2016/wordml/cid" xmlns:wetp="http://schemas.microsoft.com/office/webextensions/taskpanes/2010/11" xmlns:we="http://schemas.microsoft.com/office/webextensions/webextension/2010/11" xmlns:comp="http://schemas.openxmlformats.org/drawingml/2006/compatibility" xmlns:lc="http://schemas.openxmlformats.org/drawingml/2006/lockedCanvas" xmlns:dgm14="http://schemas.microsoft.com/office/drawing/2010/diagram" xmlns:a15="http://schemas.microsoft.com/office/drawing/2012/main" xmlns:pic14="http://schemas.microsoft.com/office/drawing/2010/picture" xmlns:c16ac="http://schemas.microsoft.com/office/drawing/2014/chart/ac" xmlns:a16="http://schemas.microsoft.com/office/drawing/2014/main" xmlns:a1611="http://schemas.microsoft.com/office/drawing/2016/11/main" xmlns:dgm1612="http://schemas.microsoft.com/office/drawing/2016/12/diagram" xmlns:a16svg="http://schemas.microsoft.com/office/drawing/2016/SVG/main" xmlns:adec="http://schemas.microsoft.com/office/drawing/2017/decorative" xmlns:a18hc="http://schemas.microsoft.com/office/drawing/2018/hyperlinkcolor" xmlns:wp15="http://schemas.microsoft.com/office/word/2012/wordprocessingDrawing">
   <w:abstractNum w:abstractNumId="0">
     <w:nsid w:val="16892FB7"/>
     <w:multiLevelType w:val="hybridMultilevel"/>
@@ -612,7 +640,7 @@
 </file>
 
 <file path=word/styles.xml><?xml version="1.0" encoding="utf-8"?>
-<w:styles xmlns:w="http://schemas.openxmlformats.org/wordprocessingml/2006/main" xmlns:w14="http://schemas.microsoft.com/office/word/2010/wordml" xmlns:r="http://schemas.openxmlformats.org/officeDocument/2006/relationships" xmlns:a="http://schemas.openxmlformats.org/drawingml/2006/main" xmlns:a14="http://schemas.microsoft.com/office/drawing/2010/main" xmlns:w15="http://schemas.microsoft.com/office/word/2012/wordml" xmlns:m="http://schemas.openxmlformats.org/officeDocument/2006/math" xmlns:wp="http://schemas.openxmlformats.org/drawingml/2006/wordprocessingDrawing" xmlns:wp14="http://schemas.microsoft.com/office/word/2010/wordprocessingDrawing" xmlns:mc="http://schemas.openxmlformats.org/markup-compatibility/2006" xmlns:sl="http://schemas.openxmlformats.org/schemaLibrary/2006/main" xmlns:wne="http://schemas.microsoft.com/office/word/2006/wordml" xmlns:cdr="http://schemas.openxmlformats.org/drawingml/2006/chartDrawing" xmlns:c="http://schemas.openxmlformats.org/drawingml/2006/chart" xmlns:c14="http://schemas.microsoft.com/office/drawing/2007/8/2/chart" xmlns:dgm="http://schemas.openxmlformats.org/drawingml/2006/diagram" xmlns:pic="http://schemas.openxmlformats.org/drawingml/2006/picture" xmlns:xdr="http://schemas.openxmlformats.org/drawingml/2006/spreadsheetDrawing" xmlns:dsp="http://schemas.microsoft.com/office/drawing/2008/diagram" xmlns:xvml="urn:schemas-microsoft-com:office:excel" xmlns:o="urn:schemas-microsoft-com:office:office" xmlns:v="urn:schemas-microsoft-com:vml" xmlns:w10="urn:schemas-microsoft-com:office:word" xmlns:pvml="urn:schemas-microsoft-com:office:powerpoint" xmlns:cppr="http://schemas.microsoft.com/office/2006/coverPageProps" xmlns:odx="http://opendope.org/xpaths" xmlns:odc="http://opendope.org/conditions" xmlns:odq="http://opendope.org/questions" xmlns:oda="http://opendope.org/answers" xmlns:odi="http://opendope.org/components" xmlns:odgm="http://opendope.org/SmartArt/DataHierarchy" xmlns:b="http://schemas.openxmlformats.org/officeDocument/2006/bibliography" xmlns:msink="http://schemas.microsoft.com/ink/2010/main" xmlns:cdr14="http://schemas.microsoft.com/office/drawing/2010/chartDrawing" xmlns:c15="http://schemas.microsoft.com/office/drawing/2012/chart" xmlns:cs="http://schemas.microsoft.com/office/drawing/2012/chartStyle" xmlns:ns38="http://www.w3.org/1998/Math/MathML" xmlns:ns39="http://www.w3.org/2003/InkML" xmlns:a13cmd="http://schemas.microsoft.com/office/drawing/2013/main/command" xmlns:cx="http://schemas.microsoft.com/office/drawing/2014/chartex" xmlns:c16="http://schemas.microsoft.com/office/drawing/2014/chart" xmlns:dgm1611="http://schemas.microsoft.com/office/drawing/2016/11/diagram" xmlns:c173="http://schemas.microsoft.com/office/drawing/2017/03/chart" xmlns:am3d="http://schemas.microsoft.com/office/drawing/2017/model3d" xmlns:an18="http://schemas.microsoft.com/office/drawing/2018/animation" xmlns:anam3d="http://schemas.microsoft.com/office/drawing/2018/animation/model3d" xmlns:iact="http://schemas.microsoft.com/office/powerpoint/2014/inkAction" xmlns:thm15="http://schemas.microsoft.com/office/thememl/2012/main" xmlns:wps="http://schemas.microsoft.com/office/word/2010/wordprocessingShape" xmlns:wpc="http://schemas.microsoft.com/office/word/2010/wordprocessingCanvas" xmlns:wpg="http://schemas.microsoft.com/office/word/2010/wordprocessingGroup" xmlns:w16se="http://schemas.microsoft.com/office/word/2015/wordml/symex" xmlns:w16cid="http://schemas.microsoft.com/office/word/2016/wordml/cid" xmlns:wetp="http://schemas.microsoft.com/office/webextensions/taskpanes/2010/11" xmlns:we="http://schemas.microsoft.com/office/webextensions/webextension/2010/11" xmlns:comp="http://schemas.openxmlformats.org/drawingml/2006/compatibility" xmlns:lc="http://schemas.openxmlformats.org/drawingml/2006/lockedCanvas" xmlns:dgm14="http://schemas.microsoft.com/office/drawing/2010/diagram" xmlns:a15="http://schemas.microsoft.com/office/drawing/2012/main" xmlns:pic14="http://schemas.microsoft.com/office/drawing/2010/picture" xmlns:c16ac="http://schemas.microsoft.com/office/drawing/2014/chart/ac" xmlns:a16="http://schemas.microsoft.com/office/drawing/2014/main" xmlns:a1611="http://schemas.microsoft.com/office/drawing/2016/11/main" xmlns:dgm1612="http://schemas.microsoft.com/office/drawing/2016/12/diagram" xmlns:a16svg="http://schemas.microsoft.com/office/drawing/2016/SVG/main" xmlns:adec="http://schemas.microsoft.com/office/drawing/2017/decorative" xmlns:a18hc="http://schemas.microsoft.com/office/drawing/2018/hyperlinkcolor" xmlns:wp15="http://schemas.microsoft.com/office/word/2012/wordprocessingDrawing" xmlns:w16cex="http://schemas.microsoft.com/office/word/2018/wordml/cex" xmlns:w16sdtdh="http://schemas.microsoft.com/office/word/2020/wordml/sdtdatahash" xmlns:w16="http://schemas.microsoft.com/office/word/2018/wordml" mc:Ignorable="w14 w15 w16se w16cid w16 w16cex w16sdtdh">
+<w:styles xmlns:w="http://schemas.openxmlformats.org/wordprocessingml/2006/main" xmlns:w15="http://schemas.microsoft.com/office/word/2012/wordml" xmlns:w14="http://schemas.microsoft.com/office/word/2010/wordml" xmlns:r="http://schemas.openxmlformats.org/officeDocument/2006/relationships" xmlns:a="http://schemas.openxmlformats.org/drawingml/2006/main" xmlns:a14="http://schemas.microsoft.com/office/drawing/2010/main" xmlns:wp="http://schemas.openxmlformats.org/drawingml/2006/wordprocessingDrawing" xmlns:wp14="http://schemas.microsoft.com/office/word/2010/wordprocessingDrawing" xmlns:m="http://schemas.openxmlformats.org/officeDocument/2006/math" xmlns:mc="http://schemas.openxmlformats.org/markup-compatibility/2006" xmlns:sl="http://schemas.openxmlformats.org/schemaLibrary/2006/main" xmlns:wne="http://schemas.microsoft.com/office/word/2006/wordml" xmlns:c="http://schemas.openxmlformats.org/drawingml/2006/chart" xmlns:cdr="http://schemas.openxmlformats.org/drawingml/2006/chartDrawing" xmlns:c14="http://schemas.microsoft.com/office/drawing/2007/8/2/chart" xmlns:dgm="http://schemas.openxmlformats.org/drawingml/2006/diagram" xmlns:pic="http://schemas.openxmlformats.org/drawingml/2006/picture" xmlns:xdr="http://schemas.openxmlformats.org/drawingml/2006/spreadsheetDrawing" xmlns:dsp="http://schemas.microsoft.com/office/drawing/2008/diagram" xmlns:xvml="urn:schemas-microsoft-com:office:excel" xmlns:o="urn:schemas-microsoft-com:office:office" xmlns:v="urn:schemas-microsoft-com:vml" xmlns:w10="urn:schemas-microsoft-com:office:word" xmlns:pvml="urn:schemas-microsoft-com:office:powerpoint" xmlns:cppr="http://schemas.microsoft.com/office/2006/coverPageProps" xmlns:odx="http://opendope.org/xpaths" xmlns:odc="http://opendope.org/conditions" xmlns:odq="http://opendope.org/questions" xmlns:oda="http://opendope.org/answers" xmlns:odi="http://opendope.org/components" xmlns:odgm="http://opendope.org/SmartArt/DataHierarchy" xmlns:b="http://schemas.openxmlformats.org/officeDocument/2006/bibliography" xmlns:msink="http://schemas.microsoft.com/ink/2010/main" xmlns:cdr14="http://schemas.microsoft.com/office/drawing/2010/chartDrawing" xmlns:c15="http://schemas.microsoft.com/office/drawing/2012/chart" xmlns:cs="http://schemas.microsoft.com/office/drawing/2012/chartStyle" xmlns:ns38="http://www.w3.org/1998/Math/MathML" xmlns:ns39="http://www.w3.org/2003/InkML" xmlns:a13cmd="http://schemas.microsoft.com/office/drawing/2013/main/command" xmlns:cx="http://schemas.microsoft.com/office/drawing/2014/chartex" xmlns:c16="http://schemas.microsoft.com/office/drawing/2014/chart" xmlns:dgm1611="http://schemas.microsoft.com/office/drawing/2016/11/diagram" xmlns:c173="http://schemas.microsoft.com/office/drawing/2017/03/chart" xmlns:am3d="http://schemas.microsoft.com/office/drawing/2017/model3d" xmlns:an18="http://schemas.microsoft.com/office/drawing/2018/animation" xmlns:anam3d="http://schemas.microsoft.com/office/drawing/2018/animation/model3d" xmlns:iact="http://schemas.microsoft.com/office/powerpoint/2014/inkAction" xmlns:thm15="http://schemas.microsoft.com/office/thememl/2012/main" xmlns:wps="http://schemas.microsoft.com/office/word/2010/wordprocessingShape" xmlns:wpc="http://schemas.microsoft.com/office/word/2010/wordprocessingCanvas" xmlns:wpg="http://schemas.microsoft.com/office/word/2010/wordprocessingGroup" xmlns:w16se="http://schemas.microsoft.com/office/word/2015/wordml/symex" xmlns:w16cid="http://schemas.microsoft.com/office/word/2016/wordml/cid" xmlns:wetp="http://schemas.microsoft.com/office/webextensions/taskpanes/2010/11" xmlns:we="http://schemas.microsoft.com/office/webextensions/webextension/2010/11" xmlns:comp="http://schemas.openxmlformats.org/drawingml/2006/compatibility" xmlns:lc="http://schemas.openxmlformats.org/drawingml/2006/lockedCanvas" xmlns:dgm14="http://schemas.microsoft.com/office/drawing/2010/diagram" xmlns:a15="http://schemas.microsoft.com/office/drawing/2012/main" xmlns:pic14="http://schemas.microsoft.com/office/drawing/2010/picture" xmlns:c16ac="http://schemas.microsoft.com/office/drawing/2014/chart/ac" xmlns:a16="http://schemas.microsoft.com/office/drawing/2014/main" xmlns:a1611="http://schemas.microsoft.com/office/drawing/2016/11/main" xmlns:dgm1612="http://schemas.microsoft.com/office/drawing/2016/12/diagram" xmlns:a16svg="http://schemas.microsoft.com/office/drawing/2016/SVG/main" xmlns:adec="http://schemas.microsoft.com/office/drawing/2017/decorative" xmlns:a18hc="http://schemas.microsoft.com/office/drawing/2018/hyperlinkcolor" xmlns:wp15="http://schemas.microsoft.com/office/word/2012/wordprocessingDrawing" xmlns:w16cex="http://schemas.microsoft.com/office/word/2018/wordml/cex" xmlns:w16sdtdh="http://schemas.microsoft.com/office/word/2020/wordml/sdtdatahash" xmlns:w16="http://schemas.microsoft.com/office/word/2018/wordml" mc:Ignorable="w14 w15 w16se w16cid w16 w16cex w16sdtdh">
   <w:docDefaults>
     <w:rPrDefault>
       <w:rPr>

</xml_diff>